<commit_message>
added the snapshot diagram to the design doc
</commit_message>
<xml_diff>
--- a/docs/design-milestone.docx
+++ b/docs/design-milestone.docx
@@ -3,29 +3,14 @@
 <w:document xmlns:wpc="http://schemas.microsoft.com/office/word/2010/wordprocessingCanvas" xmlns:mc="http://schemas.openxmlformats.org/markup-compatibility/2006" xmlns:o="urn:schemas-microsoft-com:office:office" xmlns:r="http://schemas.openxmlformats.org/officeDocument/2006/relationships" xmlns:m="http://schemas.openxmlformats.org/officeDocument/2006/math" xmlns:v="urn:schemas-microsoft-com:vml" xmlns:wp14="http://schemas.microsoft.com/office/word/2010/wordprocessingDrawing" xmlns:wp="http://schemas.openxmlformats.org/drawingml/2006/wordprocessingDrawing" xmlns:w10="urn:schemas-microsoft-com:office:word" xmlns:w="http://schemas.openxmlformats.org/wordprocessingml/2006/main" xmlns:w14="http://schemas.microsoft.com/office/word/2010/wordml" xmlns:w15="http://schemas.microsoft.com/office/word/2012/wordml" xmlns:wpg="http://schemas.microsoft.com/office/word/2010/wordprocessingGroup" xmlns:wpi="http://schemas.microsoft.com/office/word/2010/wordprocessingInk" xmlns:wne="http://schemas.microsoft.com/office/word/2006/wordml" xmlns:wps="http://schemas.microsoft.com/office/word/2010/wordprocessingShape" mc:Ignorable="w14 w15 wp14">
   <w:body>
     <w:p>
-      <w:proofErr w:type="spellStart"/>
-      <w:r>
-        <w:t>Harihar</w:t>
-      </w:r>
-      <w:proofErr w:type="spellEnd"/>
-      <w:r>
-        <w:t xml:space="preserve"> </w:t>
-      </w:r>
-      <w:proofErr w:type="spellStart"/>
-      <w:r>
-        <w:t>Subramanyam</w:t>
-      </w:r>
-      <w:proofErr w:type="spellEnd"/>
-    </w:p>
-    <w:p>
-      <w:r>
-        <w:t xml:space="preserve">Zeke </w:t>
-      </w:r>
-      <w:proofErr w:type="spellStart"/>
-      <w:r>
-        <w:t>Schmois</w:t>
-      </w:r>
-      <w:proofErr w:type="spellEnd"/>
+      <w:r>
+        <w:t>Harihar Subramanyam</w:t>
+      </w:r>
+    </w:p>
+    <w:p>
+      <w:r>
+        <w:t>Zeke Schmois</w:t>
+      </w:r>
     </w:p>
     <w:p>
       <w:r>
@@ -91,44 +76,10 @@
         <w:t>Line:</w:t>
       </w:r>
       <w:r>
-        <w:t xml:space="preserve"> This is an immutable </w:t>
-      </w:r>
-      <w:proofErr w:type="spellStart"/>
-      <w:r>
-        <w:t>datatype</w:t>
-      </w:r>
-      <w:proofErr w:type="spellEnd"/>
-      <w:r>
-        <w:t xml:space="preserve"> which represents a line drawn on the board. It consists of a stroke thickness, a color (specified by the alpha, red, green, and blue components), and two (</w:t>
-      </w:r>
-      <w:proofErr w:type="spellStart"/>
-      <w:r>
-        <w:t>x</w:t>
-      </w:r>
-      <w:proofErr w:type="gramStart"/>
-      <w:r>
-        <w:t>,y</w:t>
-      </w:r>
-      <w:proofErr w:type="spellEnd"/>
-      <w:proofErr w:type="gramEnd"/>
-      <w:r>
-        <w:t>) pairs marking the endpoints of the line.</w:t>
-      </w:r>
-      <w:r>
-        <w:t xml:space="preserve"> The class also includes a </w:t>
-      </w:r>
-      <w:proofErr w:type="spellStart"/>
-      <w:proofErr w:type="gramStart"/>
-      <w:r>
-        <w:t>toString</w:t>
-      </w:r>
-      <w:proofErr w:type="spellEnd"/>
-      <w:r>
-        <w:t>(</w:t>
-      </w:r>
-      <w:proofErr w:type="gramEnd"/>
-      <w:r>
-        <w:t>) method which returns a string that can be used to send line data between client and server.</w:t>
+        <w:t xml:space="preserve"> This is an immutable datatype which represents a line drawn on the board. It consists of a stroke thickness, a color (specified by the alpha, red, green, and blue components), and two (x,y) pairs marking the endpoints of the line.</w:t>
+      </w:r>
+      <w:r>
+        <w:t xml:space="preserve"> The class also includes a toString() method which returns a string that can be used to send line data between client and server.</w:t>
       </w:r>
     </w:p>
     <w:p>
@@ -147,31 +98,7 @@
         <w:t>User:</w:t>
       </w:r>
       <w:r>
-        <w:t xml:space="preserve"> This </w:t>
-      </w:r>
-      <w:proofErr w:type="spellStart"/>
-      <w:r>
-        <w:t>datatype</w:t>
-      </w:r>
-      <w:proofErr w:type="spellEnd"/>
-      <w:r>
-        <w:t xml:space="preserve"> encapsulates the two main aspects of a user – name and ID. The name is a string which reflects the “human-readable name” of the user (ex. </w:t>
-      </w:r>
-      <w:proofErr w:type="spellStart"/>
-      <w:r>
-        <w:t>Harihar</w:t>
-      </w:r>
-      <w:proofErr w:type="spellEnd"/>
-      <w:r>
-        <w:t xml:space="preserve">, Zeke, Robert). The ID is an integer which is unique to every user (this uniqueness is ensured by the </w:t>
-      </w:r>
-      <w:proofErr w:type="spellStart"/>
-      <w:r>
-        <w:t>LobbyModel</w:t>
-      </w:r>
-      <w:proofErr w:type="spellEnd"/>
-      <w:r>
-        <w:t>, which is responsible for creating users). The user’s ID is immutable, but the name can be changed if needed.</w:t>
+        <w:t xml:space="preserve"> This datatype encapsulates the two main aspects of a user – name and ID. The name is a string which reflects the “human-readable name” of the user (ex. Harihar, Zeke, Robert). The ID is an integer which is unique to every user (this uniqueness is ensured by the LobbyModel, which is responsible for creating users). The user’s ID is immutable, but the name can be changed if needed.</w:t>
       </w:r>
     </w:p>
     <w:p>
@@ -190,31 +117,7 @@
         <w:t xml:space="preserve">Whiteboard: </w:t>
       </w:r>
       <w:r>
-        <w:t xml:space="preserve">This </w:t>
-      </w:r>
-      <w:proofErr w:type="spellStart"/>
-      <w:r>
-        <w:t>datatype</w:t>
-      </w:r>
-      <w:proofErr w:type="spellEnd"/>
-      <w:r>
-        <w:t xml:space="preserve"> represents a whiteboard and its contents. Like the User class, it has a name field and an ID field. The name is the “human-readable name” of the board (ex. 6.005 planning, Lecture notes, Pictionary). The ID is an integer which is unique to every board (the uniqueness is ensured by the </w:t>
-      </w:r>
-      <w:proofErr w:type="spellStart"/>
-      <w:r>
-        <w:t>LobbyModel</w:t>
-      </w:r>
-      <w:proofErr w:type="spellEnd"/>
-      <w:r>
-        <w:t xml:space="preserve">, which is responsible for creating whiteboards). Unlike a User object, however, a </w:t>
-      </w:r>
-      <w:proofErr w:type="gramStart"/>
-      <w:r>
-        <w:t>Whiteboard  object</w:t>
-      </w:r>
-      <w:proofErr w:type="gramEnd"/>
-      <w:r>
-        <w:t xml:space="preserve"> also has a List of Line objects (i.e. List&lt;Line&gt;)  which represent all the lines that have been drawn on the board. </w:t>
+        <w:t xml:space="preserve">This datatype represents a whiteboard and its contents. Like the User class, it has a name field and an ID field. The name is the “human-readable name” of the board (ex. 6.005 planning, Lecture notes, Pictionary). The ID is an integer which is unique to every board (the uniqueness is ensured by the LobbyModel, which is responsible for creating whiteboards). Unlike a User object, however, a Whiteboard  object also has a List of Line objects (i.e. List&lt;Line&gt;)  which represent all the lines that have been drawn on the board. </w:t>
       </w:r>
       <w:r>
         <w:t xml:space="preserve">The last Line in the list is the most recent one drawn. </w:t>
@@ -235,19 +138,11 @@
       <w:pPr>
         <w:jc w:val="both"/>
       </w:pPr>
-      <w:proofErr w:type="spellStart"/>
       <w:r>
         <w:rPr>
           <w:b/>
         </w:rPr>
-        <w:t>LobbyModel</w:t>
-      </w:r>
-      <w:proofErr w:type="spellEnd"/>
-      <w:r>
-        <w:rPr>
-          <w:b/>
-        </w:rPr>
-        <w:t>:</w:t>
+        <w:t>LobbyModel:</w:t>
       </w:r>
       <w:r>
         <w:t xml:space="preserve"> This is the most important ADT because it combines the Line, User, and Whiteboard classes to create a representation of a </w:t>
@@ -258,11 +153,9 @@
       <w:r>
         <w:t xml:space="preserve">The class includes two </w:t>
       </w:r>
-      <w:proofErr w:type="spellStart"/>
       <w:r>
         <w:t>AtomicInteger</w:t>
       </w:r>
-      <w:proofErr w:type="spellEnd"/>
       <w:r>
         <w:t xml:space="preserve"> objects</w:t>
       </w:r>
@@ -296,13 +189,8 @@
       <w:r>
         <w:t xml:space="preserve">Integer, User&gt; </w:t>
       </w:r>
-      <w:proofErr w:type="spellStart"/>
-      <w:r>
-        <w:t>userForID</w:t>
-      </w:r>
-      <w:proofErr w:type="spellEnd"/>
-      <w:r>
-        <w:t xml:space="preserve"> </w:t>
+      <w:r>
+        <w:t xml:space="preserve">userForID </w:t>
       </w:r>
     </w:p>
     <w:p>
@@ -311,15 +199,7 @@
         <w:jc w:val="both"/>
       </w:pPr>
       <w:r>
-        <w:t>(</w:t>
-      </w:r>
-      <w:proofErr w:type="gramStart"/>
-      <w:r>
-        <w:t>the</w:t>
-      </w:r>
-      <w:proofErr w:type="gramEnd"/>
-      <w:r>
-        <w:t xml:space="preserve"> key is an ID</w:t>
+        <w:t>(the key is an ID</w:t>
       </w:r>
       <w:r>
         <w:t xml:space="preserve"> of a user</w:t>
@@ -343,15 +223,7 @@
         <w:jc w:val="both"/>
       </w:pPr>
       <w:r>
-        <w:t xml:space="preserve">Map&lt;Integer, Whiteboard&gt; </w:t>
-      </w:r>
-      <w:proofErr w:type="spellStart"/>
-      <w:r>
-        <w:t>boardForID</w:t>
-      </w:r>
-      <w:proofErr w:type="spellEnd"/>
-      <w:r>
-        <w:t xml:space="preserve"> </w:t>
+        <w:t xml:space="preserve">Map&lt;Integer, Whiteboard&gt; boardForID </w:t>
       </w:r>
     </w:p>
     <w:p>
@@ -361,15 +233,7 @@
       </w:pPr>
       <w:r>
         <w:lastRenderedPageBreak/>
-        <w:t>(</w:t>
-      </w:r>
-      <w:proofErr w:type="gramStart"/>
-      <w:r>
-        <w:t>the</w:t>
-      </w:r>
-      <w:proofErr w:type="gramEnd"/>
-      <w:r>
-        <w:t xml:space="preserve"> key is an ID</w:t>
+        <w:t>(the key is an ID</w:t>
       </w:r>
       <w:r>
         <w:t xml:space="preserve"> of a board</w:t>
@@ -390,13 +254,8 @@
         <w:jc w:val="both"/>
       </w:pPr>
       <w:r>
-        <w:t xml:space="preserve">Map&lt;Integer, Set&lt;Integer&gt;&gt; </w:t>
-      </w:r>
-      <w:proofErr w:type="spellStart"/>
-      <w:r>
-        <w:t>userIDsForBoardID</w:t>
-      </w:r>
-      <w:proofErr w:type="spellEnd"/>
+        <w:t>Map&lt;Integer, Set&lt;Integer&gt;&gt; userIDsForBoardID</w:t>
+      </w:r>
     </w:p>
     <w:p>
       <w:pPr>
@@ -404,15 +263,7 @@
         <w:jc w:val="both"/>
       </w:pPr>
       <w:r>
-        <w:t>(</w:t>
-      </w:r>
-      <w:proofErr w:type="gramStart"/>
-      <w:r>
-        <w:t>the</w:t>
-      </w:r>
-      <w:proofErr w:type="gramEnd"/>
-      <w:r>
-        <w:t xml:space="preserve"> key is an ID of a board, and the value is a set containing the user IDs of all the users in the board with the given board ID).</w:t>
+        <w:t>(the key is an ID of a board, and the value is a set containing the user IDs of all the users in the board with the given board ID).</w:t>
       </w:r>
     </w:p>
     <w:p>
@@ -430,26 +281,10 @@
         <w:t xml:space="preserve"> </w:t>
       </w:r>
       <w:r>
-        <w:t xml:space="preserve">The </w:t>
-      </w:r>
-      <w:proofErr w:type="spellStart"/>
-      <w:r>
-        <w:t>LobbyModel</w:t>
-      </w:r>
-      <w:proofErr w:type="spellEnd"/>
-      <w:r>
-        <w:t xml:space="preserve"> is the key </w:t>
-      </w:r>
-      <w:r>
-        <w:t xml:space="preserve">ADT, because all attempts to manipulate the boards and users must go through the </w:t>
-      </w:r>
-      <w:proofErr w:type="spellStart"/>
-      <w:r>
-        <w:t>LobbyModel</w:t>
-      </w:r>
-      <w:proofErr w:type="spellEnd"/>
-      <w:r>
-        <w:t xml:space="preserve">. </w:t>
+        <w:t xml:space="preserve">The LobbyModel is the key </w:t>
+      </w:r>
+      <w:r>
+        <w:t xml:space="preserve">ADT, because all attempts to manipulate the boards and users must go through the LobbyModel. </w:t>
       </w:r>
     </w:p>
     <w:p>
@@ -471,83 +306,23 @@
         <w:t xml:space="preserve">create a user, </w:t>
       </w:r>
       <w:r>
-        <w:t xml:space="preserve">we must call </w:t>
-      </w:r>
-      <w:proofErr w:type="spellStart"/>
-      <w:proofErr w:type="gramStart"/>
-      <w:r>
-        <w:t>myLobbyModel.addUser</w:t>
-      </w:r>
-      <w:proofErr w:type="spellEnd"/>
-      <w:r>
-        <w:t>(</w:t>
-      </w:r>
-      <w:proofErr w:type="spellStart"/>
-      <w:proofErr w:type="gramEnd"/>
-      <w:r>
-        <w:t>aUserName</w:t>
-      </w:r>
-      <w:proofErr w:type="spellEnd"/>
-      <w:r>
-        <w:t xml:space="preserve">), </w:t>
+        <w:t xml:space="preserve">we must call myLobbyModel.addUser(aUserName), </w:t>
       </w:r>
     </w:p>
     <w:p>
       <w:pPr>
         <w:jc w:val="both"/>
       </w:pPr>
-      <w:proofErr w:type="gramStart"/>
-      <w:r>
-        <w:t>to</w:t>
-      </w:r>
-      <w:proofErr w:type="gramEnd"/>
-      <w:r>
-        <w:t xml:space="preserve"> join a board we must call </w:t>
-      </w:r>
-      <w:proofErr w:type="spellStart"/>
-      <w:r>
-        <w:t>myLobbyModel.userJoinBoard</w:t>
-      </w:r>
-      <w:proofErr w:type="spellEnd"/>
-      <w:r>
-        <w:t>(</w:t>
-      </w:r>
-      <w:proofErr w:type="spellStart"/>
-      <w:r>
-        <w:t>userID</w:t>
-      </w:r>
-      <w:proofErr w:type="spellEnd"/>
-      <w:r>
-        <w:t xml:space="preserve">, </w:t>
-      </w:r>
-      <w:proofErr w:type="spellStart"/>
-      <w:r>
-        <w:t>boardID</w:t>
-      </w:r>
-      <w:proofErr w:type="spellEnd"/>
-      <w:r>
-        <w:t xml:space="preserve">), </w:t>
+      <w:r>
+        <w:t xml:space="preserve">to join a board we must call myLobbyModel.userJoinBoard(userID, boardID), </w:t>
       </w:r>
     </w:p>
     <w:p>
       <w:pPr>
         <w:jc w:val="both"/>
       </w:pPr>
-      <w:proofErr w:type="gramStart"/>
-      <w:r>
-        <w:t>and</w:t>
-      </w:r>
-      <w:proofErr w:type="gramEnd"/>
-      <w:r>
-        <w:t xml:space="preserve"> to add a line to a board, we must call </w:t>
-      </w:r>
-      <w:proofErr w:type="spellStart"/>
-      <w:r>
-        <w:t>myLobbyModel.addLine</w:t>
-      </w:r>
-      <w:proofErr w:type="spellEnd"/>
-      <w:r>
-        <w:t>(line).</w:t>
+      <w:r>
+        <w:t>and to add a line to a board, we must call myLobbyModel.addLine(line).</w:t>
       </w:r>
     </w:p>
     <w:p>
@@ -568,24 +343,11 @@
       <w:r>
         <w:t xml:space="preserve">The </w:t>
       </w:r>
-      <w:proofErr w:type="spellStart"/>
-      <w:r>
-        <w:t>LobbyModel</w:t>
-      </w:r>
-      <w:proofErr w:type="spellEnd"/>
-      <w:r>
-        <w:t xml:space="preserve"> contains all the methods needed to </w:t>
-      </w:r>
-      <w:r>
-        <w:t xml:space="preserve">mutate and retrieve information about whiteboards, users, </w:t>
-      </w:r>
-      <w:proofErr w:type="gramStart"/>
-      <w:r>
-        <w:t>the</w:t>
-      </w:r>
-      <w:proofErr w:type="gramEnd"/>
-      <w:r>
-        <w:t xml:space="preserve"> relationships between them.</w:t>
+      <w:r>
+        <w:t xml:space="preserve">LobbyModel contains all the methods needed to </w:t>
+      </w:r>
+      <w:r>
+        <w:t>mutate and retrieve information about whiteboards, users, the relationships between them.</w:t>
       </w:r>
       <w:r>
         <w:t xml:space="preserve"> The hierarchy of the classes is shown below.</w:t>
@@ -606,21 +368,7 @@
         <w:rPr>
           <w:b/>
         </w:rPr>
-        <w:t xml:space="preserve">There is ONE </w:t>
-      </w:r>
-      <w:proofErr w:type="spellStart"/>
-      <w:r>
-        <w:rPr>
-          <w:b/>
-        </w:rPr>
-        <w:t>LobbyModel</w:t>
-      </w:r>
-      <w:proofErr w:type="spellEnd"/>
-      <w:r>
-        <w:rPr>
-          <w:b/>
-        </w:rPr>
-        <w:t xml:space="preserve"> object in the whole program</w:t>
+        <w:t>There is ONE LobbyModel object in the whole program</w:t>
       </w:r>
     </w:p>
     <w:p>
@@ -667,11 +415,137 @@
     </w:p>
     <w:p>
       <w:pPr>
-        <w:jc w:val="both"/>
-        <w:rPr>
-          <w:rStyle w:val="IntenseEmphasis"/>
-        </w:rPr>
-      </w:pPr>
+        <w:jc w:val="center"/>
+        <w:rPr>
+          <w:rStyle w:val="IntenseEmphasis"/>
+        </w:rPr>
+      </w:pPr>
+      <w:bookmarkStart w:id="0" w:name="_GoBack"/>
+      <w:r>
+        <w:rPr>
+          <w:rStyle w:val="IntenseEmphasis"/>
+          <w:noProof/>
+          <w:color w:val="auto"/>
+          <w:sz w:val="36"/>
+        </w:rPr>
+        <w:lastRenderedPageBreak/>
+        <w:drawing>
+          <wp:anchor distT="0" distB="0" distL="114300" distR="114300" simplePos="0" relativeHeight="251663872" behindDoc="1" locked="0" layoutInCell="1" allowOverlap="1" wp14:anchorId="42F42AE1" wp14:editId="05575AAC">
+            <wp:simplePos x="0" y="0"/>
+            <wp:positionH relativeFrom="column">
+              <wp:posOffset>-584399</wp:posOffset>
+            </wp:positionH>
+            <wp:positionV relativeFrom="paragraph">
+              <wp:posOffset>1179991</wp:posOffset>
+            </wp:positionV>
+            <wp:extent cx="6657340" cy="4473575"/>
+            <wp:effectExtent l="0" t="0" r="0" b="0"/>
+            <wp:wrapTight wrapText="bothSides">
+              <wp:wrapPolygon edited="0">
+                <wp:start x="8591" y="368"/>
+                <wp:lineTo x="6923" y="2024"/>
+                <wp:lineTo x="4883" y="2667"/>
+                <wp:lineTo x="2658" y="3495"/>
+                <wp:lineTo x="1916" y="3863"/>
+                <wp:lineTo x="804" y="4783"/>
+                <wp:lineTo x="62" y="6439"/>
+                <wp:lineTo x="0" y="7082"/>
+                <wp:lineTo x="0" y="8830"/>
+                <wp:lineTo x="62" y="9382"/>
+                <wp:lineTo x="742" y="10854"/>
+                <wp:lineTo x="2163" y="12325"/>
+                <wp:lineTo x="1422" y="12785"/>
+                <wp:lineTo x="309" y="13613"/>
+                <wp:lineTo x="62" y="14717"/>
+                <wp:lineTo x="0" y="15453"/>
+                <wp:lineTo x="309" y="16740"/>
+                <wp:lineTo x="494" y="20788"/>
+                <wp:lineTo x="5130" y="21155"/>
+                <wp:lineTo x="16997" y="21431"/>
+                <wp:lineTo x="20891" y="21431"/>
+                <wp:lineTo x="20891" y="18212"/>
+                <wp:lineTo x="18852" y="16740"/>
+                <wp:lineTo x="21509" y="16372"/>
+                <wp:lineTo x="21509" y="12325"/>
+                <wp:lineTo x="21200" y="12325"/>
+                <wp:lineTo x="21324" y="6807"/>
+                <wp:lineTo x="20829" y="6715"/>
+                <wp:lineTo x="16874" y="6439"/>
+                <wp:lineTo x="16750" y="5887"/>
+                <wp:lineTo x="16441" y="4967"/>
+                <wp:lineTo x="16565" y="3771"/>
+                <wp:lineTo x="16070" y="3679"/>
+                <wp:lineTo x="12794" y="3495"/>
+                <wp:lineTo x="14958" y="2575"/>
+                <wp:lineTo x="14958" y="2024"/>
+                <wp:lineTo x="12794" y="368"/>
+                <wp:lineTo x="8591" y="368"/>
+              </wp:wrapPolygon>
+            </wp:wrapTight>
+            <wp:docPr id="5" name="Picture 5"/>
+            <wp:cNvGraphicFramePr>
+              <a:graphicFrameLocks xmlns:a="http://schemas.openxmlformats.org/drawingml/2006/main" noChangeAspect="1"/>
+            </wp:cNvGraphicFramePr>
+            <a:graphic xmlns:a="http://schemas.openxmlformats.org/drawingml/2006/main">
+              <a:graphicData uri="http://schemas.openxmlformats.org/drawingml/2006/picture">
+                <pic:pic xmlns:pic="http://schemas.openxmlformats.org/drawingml/2006/picture">
+                  <pic:nvPicPr>
+                    <pic:cNvPr id="0" name="Picture 3"/>
+                    <pic:cNvPicPr>
+                      <a:picLocks noChangeAspect="1" noChangeArrowheads="1"/>
+                    </pic:cNvPicPr>
+                  </pic:nvPicPr>
+                  <pic:blipFill>
+                    <a:blip r:embed="rId10">
+                      <a:extLst>
+                        <a:ext uri="{28A0092B-C50C-407E-A947-70E740481C1C}">
+                          <a14:useLocalDpi xmlns:a14="http://schemas.microsoft.com/office/drawing/2010/main" val="0"/>
+                        </a:ext>
+                      </a:extLst>
+                    </a:blip>
+                    <a:srcRect/>
+                    <a:stretch>
+                      <a:fillRect/>
+                    </a:stretch>
+                  </pic:blipFill>
+                  <pic:spPr bwMode="auto">
+                    <a:xfrm>
+                      <a:off x="0" y="0"/>
+                      <a:ext cx="6657340" cy="4473575"/>
+                    </a:xfrm>
+                    <a:prstGeom prst="rect">
+                      <a:avLst/>
+                    </a:prstGeom>
+                    <a:noFill/>
+                  </pic:spPr>
+                </pic:pic>
+              </a:graphicData>
+            </a:graphic>
+            <wp14:sizeRelH relativeFrom="page">
+              <wp14:pctWidth>0</wp14:pctWidth>
+            </wp14:sizeRelH>
+            <wp14:sizeRelV relativeFrom="page">
+              <wp14:pctHeight>0</wp14:pctHeight>
+            </wp14:sizeRelV>
+          </wp:anchor>
+        </w:drawing>
+      </w:r>
+      <w:r>
+        <w:rPr>
+          <w:rStyle w:val="IntenseEmphasis"/>
+          <w:i w:val="0"/>
+          <w:color w:val="auto"/>
+          <w:sz w:val="36"/>
+        </w:rPr>
+        <w:t>Shown below is a sample instance of a Whiteboard</w:t>
+      </w:r>
+      <w:bookmarkEnd w:id="0"/>
+      <w:r>
+        <w:rPr>
+          <w:rStyle w:val="IntenseEmphasis"/>
+        </w:rPr>
+        <w:br w:type="page"/>
+      </w:r>
     </w:p>
     <w:p>
       <w:pPr>
@@ -715,235 +589,128 @@
       <w:pPr>
         <w:jc w:val="both"/>
       </w:pPr>
-      <w:proofErr w:type="spellStart"/>
       <w:r>
         <w:rPr>
           <w:b/>
         </w:rPr>
-        <w:t>MessageHandler</w:t>
-      </w:r>
-      <w:proofErr w:type="spellEnd"/>
+        <w:t>MessageHandler:</w:t>
+      </w:r>
+      <w:r>
+        <w:t xml:space="preserve"> </w:t>
+      </w:r>
+      <w:r>
+        <w:t>This class provides a single method</w:t>
+      </w:r>
+    </w:p>
+    <w:p>
+      <w:pPr>
+        <w:jc w:val="both"/>
+      </w:pPr>
+      <w:r>
+        <w:t xml:space="preserve"> handleMessage(String input, UserThread thread, </w:t>
+      </w:r>
+      <w:r>
+        <w:t>LobbyModel</w:t>
+      </w:r>
+      <w:r>
+        <w:t xml:space="preserve"> lobbyModel</w:t>
+      </w:r>
+      <w:r>
+        <w:t xml:space="preserve">), </w:t>
+      </w:r>
+    </w:p>
+    <w:p>
+      <w:pPr>
+        <w:jc w:val="both"/>
+      </w:pPr>
+      <w:r>
+        <w:t xml:space="preserve">which </w:t>
+      </w:r>
+      <w:r>
+        <w:t>takes</w:t>
+      </w:r>
+      <w:r>
+        <w:t xml:space="preserve"> the user</w:t>
+      </w:r>
+      <w:r>
+        <w:t xml:space="preserve">’s input, thread, and the </w:t>
+      </w:r>
+      <w:r>
+        <w:t>lo</w:t>
+      </w:r>
+      <w:r>
+        <w:t>bbyModel</w:t>
+      </w:r>
+      <w:r>
+        <w:t xml:space="preserve">. </w:t>
+      </w:r>
+      <w:r>
+        <w:t xml:space="preserve">The method processes the input, </w:t>
+      </w:r>
+      <w:r>
+        <w:t xml:space="preserve">calls the appropriate methods on the lobbyModel, and </w:t>
+      </w:r>
+      <w:r>
+        <w:t>outputs a response to the user thread.</w:t>
+      </w:r>
+      <w:r>
+        <w:t xml:space="preserve"> Along with the LobbyModel class, the MessageHandler </w:t>
+      </w:r>
+      <w:r>
+        <w:t>class is the main workhorse of the server.</w:t>
+      </w:r>
+    </w:p>
+    <w:p>
+      <w:pPr>
+        <w:jc w:val="both"/>
+      </w:pPr>
+    </w:p>
+    <w:p>
+      <w:pPr>
+        <w:jc w:val="both"/>
+      </w:pPr>
       <w:r>
         <w:rPr>
           <w:b/>
         </w:rPr>
-        <w:t>:</w:t>
+        <w:t>UserThread:</w:t>
       </w:r>
       <w:r>
         <w:t xml:space="preserve"> </w:t>
       </w:r>
       <w:r>
-        <w:t>This class provides a single method</w:t>
+        <w:t xml:space="preserve">This class is responsible for handling the connection of a single user. </w:t>
+      </w:r>
+      <w:r>
+        <w:t>It serves only one purpose – to read the user’s input and pass it to the MessageHandler.</w:t>
       </w:r>
     </w:p>
     <w:p>
       <w:pPr>
         <w:jc w:val="both"/>
       </w:pPr>
+    </w:p>
+    <w:p>
+      <w:pPr>
+        <w:jc w:val="both"/>
+      </w:pPr>
+      <w:r>
+        <w:rPr>
+          <w:b/>
+        </w:rPr>
+        <w:t>WhiteboardServer:</w:t>
+      </w:r>
       <w:r>
         <w:t xml:space="preserve"> </w:t>
       </w:r>
-      <w:proofErr w:type="spellStart"/>
-      <w:proofErr w:type="gramStart"/>
-      <w:r>
-        <w:t>handleMessage</w:t>
-      </w:r>
-      <w:proofErr w:type="spellEnd"/>
-      <w:r>
-        <w:t>(</w:t>
-      </w:r>
-      <w:proofErr w:type="gramEnd"/>
-      <w:r>
-        <w:t xml:space="preserve">String input, </w:t>
-      </w:r>
-      <w:proofErr w:type="spellStart"/>
-      <w:r>
-        <w:t>UserThread</w:t>
-      </w:r>
-      <w:proofErr w:type="spellEnd"/>
-      <w:r>
-        <w:t xml:space="preserve"> thread, </w:t>
-      </w:r>
-      <w:proofErr w:type="spellStart"/>
-      <w:r>
-        <w:t>LobbyModel</w:t>
-      </w:r>
-      <w:proofErr w:type="spellEnd"/>
-      <w:r>
-        <w:t xml:space="preserve"> </w:t>
-      </w:r>
-      <w:proofErr w:type="spellStart"/>
-      <w:r>
-        <w:t>lobbyModel</w:t>
-      </w:r>
-      <w:proofErr w:type="spellEnd"/>
-      <w:r>
-        <w:t xml:space="preserve">), </w:t>
-      </w:r>
-    </w:p>
-    <w:p>
-      <w:pPr>
-        <w:jc w:val="both"/>
-      </w:pPr>
-      <w:proofErr w:type="gramStart"/>
-      <w:r>
-        <w:t>which</w:t>
-      </w:r>
-      <w:proofErr w:type="gramEnd"/>
-      <w:r>
-        <w:t xml:space="preserve"> </w:t>
-      </w:r>
-      <w:r>
-        <w:t>takes</w:t>
-      </w:r>
-      <w:r>
-        <w:t xml:space="preserve"> the user</w:t>
-      </w:r>
-      <w:r>
-        <w:t xml:space="preserve">’s input, thread, and the </w:t>
-      </w:r>
-      <w:proofErr w:type="spellStart"/>
-      <w:r>
-        <w:t>lo</w:t>
-      </w:r>
-      <w:r>
-        <w:t>bbyModel</w:t>
-      </w:r>
-      <w:proofErr w:type="spellEnd"/>
-      <w:r>
-        <w:t xml:space="preserve">. </w:t>
-      </w:r>
-      <w:r>
-        <w:t xml:space="preserve">The method processes the input, </w:t>
-      </w:r>
-      <w:r>
-        <w:t xml:space="preserve">calls the appropriate methods on the </w:t>
-      </w:r>
-      <w:proofErr w:type="spellStart"/>
-      <w:r>
-        <w:t>lobbyModel</w:t>
-      </w:r>
-      <w:proofErr w:type="spellEnd"/>
-      <w:r>
-        <w:t xml:space="preserve">, and </w:t>
-      </w:r>
-      <w:r>
-        <w:t>outputs a response to the user thread.</w:t>
-      </w:r>
-      <w:r>
-        <w:t xml:space="preserve"> Along with the </w:t>
-      </w:r>
-      <w:proofErr w:type="spellStart"/>
-      <w:r>
-        <w:t>LobbyModel</w:t>
-      </w:r>
-      <w:proofErr w:type="spellEnd"/>
-      <w:r>
-        <w:t xml:space="preserve"> class, the </w:t>
-      </w:r>
-      <w:proofErr w:type="spellStart"/>
-      <w:r>
-        <w:t>MessageHandler</w:t>
-      </w:r>
-      <w:proofErr w:type="spellEnd"/>
-      <w:r>
-        <w:t xml:space="preserve"> </w:t>
-      </w:r>
-      <w:r>
-        <w:t>class is the main workhorse of the server.</w:t>
-      </w:r>
-    </w:p>
-    <w:p>
-      <w:pPr>
-        <w:jc w:val="both"/>
-      </w:pPr>
-    </w:p>
-    <w:p>
-      <w:pPr>
-        <w:jc w:val="both"/>
-      </w:pPr>
-      <w:proofErr w:type="spellStart"/>
-      <w:r>
-        <w:rPr>
-          <w:b/>
-        </w:rPr>
-        <w:t>UserThread</w:t>
-      </w:r>
-      <w:proofErr w:type="spellEnd"/>
-      <w:r>
-        <w:rPr>
-          <w:b/>
-        </w:rPr>
-        <w:t>:</w:t>
-      </w:r>
-      <w:r>
-        <w:t xml:space="preserve"> </w:t>
-      </w:r>
-      <w:r>
-        <w:t xml:space="preserve">This class is responsible for handling the connection of a single user. </w:t>
-      </w:r>
-      <w:r>
-        <w:t xml:space="preserve">It serves only one purpose – to read the user’s input and pass it to the </w:t>
-      </w:r>
-      <w:proofErr w:type="spellStart"/>
-      <w:r>
-        <w:t>MessageHandler</w:t>
-      </w:r>
-      <w:proofErr w:type="spellEnd"/>
-      <w:r>
-        <w:t>.</w:t>
-      </w:r>
-    </w:p>
-    <w:p>
-      <w:pPr>
-        <w:jc w:val="both"/>
-      </w:pPr>
-    </w:p>
-    <w:p>
-      <w:pPr>
-        <w:jc w:val="both"/>
-      </w:pPr>
-      <w:proofErr w:type="spellStart"/>
-      <w:r>
-        <w:rPr>
-          <w:b/>
-        </w:rPr>
-        <w:t>WhiteboardServer</w:t>
-      </w:r>
-      <w:proofErr w:type="spellEnd"/>
-      <w:r>
-        <w:rPr>
-          <w:b/>
-        </w:rPr>
-        <w:t>:</w:t>
-      </w:r>
-      <w:r>
-        <w:t xml:space="preserve"> </w:t>
-      </w:r>
       <w:r>
         <w:t xml:space="preserve">This class is responsible for accepting </w:t>
       </w:r>
       <w:r>
-        <w:t xml:space="preserve">user who connect to the server and creating a </w:t>
-      </w:r>
-      <w:proofErr w:type="spellStart"/>
-      <w:r>
-        <w:t>UserThread</w:t>
-      </w:r>
-      <w:proofErr w:type="spellEnd"/>
-      <w:r>
-        <w:t xml:space="preserve"> for that user. </w:t>
-      </w:r>
-      <w:r>
-        <w:t xml:space="preserve">It also instantiates the SINGLE </w:t>
-      </w:r>
-      <w:proofErr w:type="spellStart"/>
-      <w:r>
-        <w:t>LobbyModel</w:t>
-      </w:r>
-      <w:proofErr w:type="spellEnd"/>
-      <w:r>
-        <w:t xml:space="preserve"> </w:t>
+        <w:t xml:space="preserve">user who connect to the server and creating a UserThread for that user. </w:t>
+      </w:r>
+      <w:r>
+        <w:t xml:space="preserve">It also instantiates the SINGLE LobbyModel </w:t>
       </w:r>
       <w:r>
         <w:t>object which is used throughout the program.</w:t>
@@ -986,7 +753,6 @@
           <w:szCs w:val="20"/>
         </w:rPr>
       </w:pPr>
-      <w:proofErr w:type="spellStart"/>
       <w:r>
         <w:rPr>
           <w:rFonts w:ascii="Arial" w:hAnsi="Arial" w:cs="Arial"/>
@@ -994,9 +760,17 @@
           <w:sz w:val="23"/>
           <w:szCs w:val="23"/>
         </w:rPr>
-        <w:t>Req</w:t>
-      </w:r>
-      <w:proofErr w:type="spellEnd"/>
+        <w:t>Req: get_board_ids</w:t>
+      </w:r>
+    </w:p>
+    <w:p>
+      <w:pPr>
+        <w:rPr>
+          <w:rFonts w:ascii="Times" w:hAnsi="Times" w:cs="Times New Roman"/>
+          <w:sz w:val="20"/>
+          <w:szCs w:val="20"/>
+        </w:rPr>
+      </w:pPr>
       <w:r>
         <w:rPr>
           <w:rFonts w:ascii="Arial" w:hAnsi="Arial" w:cs="Arial"/>
@@ -1004,9 +778,34 @@
           <w:sz w:val="23"/>
           <w:szCs w:val="23"/>
         </w:rPr>
-        <w:t xml:space="preserve">: </w:t>
-      </w:r>
-      <w:proofErr w:type="spellStart"/>
+        <w:t>Resp: board_ids [id1] [id2] [id3]</w:t>
+      </w:r>
+    </w:p>
+    <w:p>
+      <w:pPr>
+        <w:rPr>
+          <w:rFonts w:ascii="Times" w:eastAsia="Times New Roman" w:hAnsi="Times" w:cs="Times New Roman"/>
+          <w:sz w:val="20"/>
+          <w:szCs w:val="20"/>
+        </w:rPr>
+      </w:pPr>
+      <w:r>
+        <w:rPr>
+          <w:rFonts w:ascii="Times" w:eastAsia="Times New Roman" w:hAnsi="Times" w:cs="Times New Roman"/>
+          <w:sz w:val="20"/>
+          <w:szCs w:val="20"/>
+        </w:rPr>
+        <w:br/>
+      </w:r>
+    </w:p>
+    <w:p>
+      <w:pPr>
+        <w:rPr>
+          <w:rFonts w:ascii="Times" w:hAnsi="Times" w:cs="Times New Roman"/>
+          <w:sz w:val="20"/>
+          <w:szCs w:val="20"/>
+        </w:rPr>
+      </w:pPr>
       <w:r>
         <w:rPr>
           <w:rFonts w:ascii="Arial" w:hAnsi="Arial" w:cs="Arial"/>
@@ -1014,9 +813,8 @@
           <w:sz w:val="23"/>
           <w:szCs w:val="23"/>
         </w:rPr>
-        <w:t>get_board_ids</w:t>
-      </w:r>
-      <w:proofErr w:type="spellEnd"/>
+        <w:t>Req:  [newUserName]</w:t>
+      </w:r>
     </w:p>
     <w:p>
       <w:pPr>
@@ -1026,7 +824,6 @@
           <w:szCs w:val="20"/>
         </w:rPr>
       </w:pPr>
-      <w:proofErr w:type="spellStart"/>
       <w:r>
         <w:rPr>
           <w:rFonts w:ascii="Arial" w:hAnsi="Arial" w:cs="Arial"/>
@@ -1034,9 +831,17 @@
           <w:sz w:val="23"/>
           <w:szCs w:val="23"/>
         </w:rPr>
-        <w:t>Resp</w:t>
-      </w:r>
-      <w:proofErr w:type="spellEnd"/>
+        <w:t>Resp (to all users in board): users_for_board [boardID] [userName1] [userName2]...</w:t>
+      </w:r>
+    </w:p>
+    <w:p>
+      <w:pPr>
+        <w:rPr>
+          <w:rFonts w:ascii="Times" w:hAnsi="Times" w:cs="Times New Roman"/>
+          <w:sz w:val="20"/>
+          <w:szCs w:val="20"/>
+        </w:rPr>
+      </w:pPr>
       <w:r>
         <w:rPr>
           <w:rFonts w:ascii="Arial" w:hAnsi="Arial" w:cs="Arial"/>
@@ -1044,9 +849,34 @@
           <w:sz w:val="23"/>
           <w:szCs w:val="23"/>
         </w:rPr>
-        <w:t xml:space="preserve">: </w:t>
-      </w:r>
-      <w:proofErr w:type="spellStart"/>
+        <w:t>Resp (to users who made request): done</w:t>
+      </w:r>
+    </w:p>
+    <w:p>
+      <w:pPr>
+        <w:rPr>
+          <w:rFonts w:ascii="Times" w:eastAsia="Times New Roman" w:hAnsi="Times" w:cs="Times New Roman"/>
+          <w:sz w:val="20"/>
+          <w:szCs w:val="20"/>
+        </w:rPr>
+      </w:pPr>
+      <w:r>
+        <w:rPr>
+          <w:rFonts w:ascii="Times" w:eastAsia="Times New Roman" w:hAnsi="Times" w:cs="Times New Roman"/>
+          <w:sz w:val="20"/>
+          <w:szCs w:val="20"/>
+        </w:rPr>
+        <w:br/>
+      </w:r>
+    </w:p>
+    <w:p>
+      <w:pPr>
+        <w:rPr>
+          <w:rFonts w:ascii="Times" w:hAnsi="Times" w:cs="Times New Roman"/>
+          <w:sz w:val="20"/>
+          <w:szCs w:val="20"/>
+        </w:rPr>
+      </w:pPr>
       <w:r>
         <w:rPr>
           <w:rFonts w:ascii="Arial" w:hAnsi="Arial" w:cs="Arial"/>
@@ -1054,9 +884,17 @@
           <w:sz w:val="23"/>
           <w:szCs w:val="23"/>
         </w:rPr>
-        <w:t>board_ids</w:t>
-      </w:r>
-      <w:proofErr w:type="spellEnd"/>
+        <w:t>Req: create_board [boardName]</w:t>
+      </w:r>
+    </w:p>
+    <w:p>
+      <w:pPr>
+        <w:rPr>
+          <w:rFonts w:ascii="Times" w:hAnsi="Times" w:cs="Times New Roman"/>
+          <w:sz w:val="20"/>
+          <w:szCs w:val="20"/>
+        </w:rPr>
+      </w:pPr>
       <w:r>
         <w:rPr>
           <w:rFonts w:ascii="Arial" w:hAnsi="Arial" w:cs="Arial"/>
@@ -1064,24 +902,7 @@
           <w:sz w:val="23"/>
           <w:szCs w:val="23"/>
         </w:rPr>
-        <w:t xml:space="preserve"> [id1] [id2] [id3]</w:t>
-      </w:r>
-    </w:p>
-    <w:p>
-      <w:pPr>
-        <w:rPr>
-          <w:rFonts w:ascii="Times" w:eastAsia="Times New Roman" w:hAnsi="Times" w:cs="Times New Roman"/>
-          <w:sz w:val="20"/>
-          <w:szCs w:val="20"/>
-        </w:rPr>
-      </w:pPr>
-      <w:r>
-        <w:rPr>
-          <w:rFonts w:ascii="Times" w:eastAsia="Times New Roman" w:hAnsi="Times" w:cs="Times New Roman"/>
-          <w:sz w:val="20"/>
-          <w:szCs w:val="20"/>
-        </w:rPr>
-        <w:br/>
+        <w:t>Resp (to all other users): board_ids [id1] [id2] [id3]</w:t>
       </w:r>
     </w:p>
     <w:p>
@@ -1092,7 +913,6 @@
           <w:szCs w:val="20"/>
         </w:rPr>
       </w:pPr>
-      <w:proofErr w:type="spellStart"/>
       <w:r>
         <w:rPr>
           <w:rFonts w:ascii="Arial" w:hAnsi="Arial" w:cs="Arial"/>
@@ -1100,9 +920,34 @@
           <w:sz w:val="23"/>
           <w:szCs w:val="23"/>
         </w:rPr>
-        <w:t>Req</w:t>
-      </w:r>
-      <w:proofErr w:type="spellEnd"/>
+        <w:t>Resp (to user who made request): done</w:t>
+      </w:r>
+    </w:p>
+    <w:p>
+      <w:pPr>
+        <w:rPr>
+          <w:rFonts w:ascii="Times" w:eastAsia="Times New Roman" w:hAnsi="Times" w:cs="Times New Roman"/>
+          <w:sz w:val="20"/>
+          <w:szCs w:val="20"/>
+        </w:rPr>
+      </w:pPr>
+      <w:r>
+        <w:rPr>
+          <w:rFonts w:ascii="Times" w:eastAsia="Times New Roman" w:hAnsi="Times" w:cs="Times New Roman"/>
+          <w:sz w:val="20"/>
+          <w:szCs w:val="20"/>
+        </w:rPr>
+        <w:br/>
+      </w:r>
+    </w:p>
+    <w:p>
+      <w:pPr>
+        <w:rPr>
+          <w:rFonts w:ascii="Times" w:hAnsi="Times" w:cs="Times New Roman"/>
+          <w:sz w:val="20"/>
+          <w:szCs w:val="20"/>
+        </w:rPr>
+      </w:pPr>
       <w:r>
         <w:rPr>
           <w:rFonts w:ascii="Arial" w:hAnsi="Arial" w:cs="Arial"/>
@@ -1110,9 +955,17 @@
           <w:sz w:val="23"/>
           <w:szCs w:val="23"/>
         </w:rPr>
-        <w:t>:  [</w:t>
-      </w:r>
-      <w:proofErr w:type="spellStart"/>
+        <w:t>Req: get_current_board_id</w:t>
+      </w:r>
+    </w:p>
+    <w:p>
+      <w:pPr>
+        <w:rPr>
+          <w:rFonts w:ascii="Times" w:hAnsi="Times" w:cs="Times New Roman"/>
+          <w:sz w:val="20"/>
+          <w:szCs w:val="20"/>
+        </w:rPr>
+      </w:pPr>
       <w:r>
         <w:rPr>
           <w:rFonts w:ascii="Arial" w:hAnsi="Arial" w:cs="Arial"/>
@@ -1120,9 +973,34 @@
           <w:sz w:val="23"/>
           <w:szCs w:val="23"/>
         </w:rPr>
-        <w:t>newUserName</w:t>
-      </w:r>
-      <w:proofErr w:type="spellEnd"/>
+        <w:t>Resp: current_board_id [boardID]</w:t>
+      </w:r>
+    </w:p>
+    <w:p>
+      <w:pPr>
+        <w:rPr>
+          <w:rFonts w:ascii="Times" w:eastAsia="Times New Roman" w:hAnsi="Times" w:cs="Times New Roman"/>
+          <w:sz w:val="20"/>
+          <w:szCs w:val="20"/>
+        </w:rPr>
+      </w:pPr>
+      <w:r>
+        <w:rPr>
+          <w:rFonts w:ascii="Times" w:eastAsia="Times New Roman" w:hAnsi="Times" w:cs="Times New Roman"/>
+          <w:sz w:val="20"/>
+          <w:szCs w:val="20"/>
+        </w:rPr>
+        <w:br/>
+      </w:r>
+    </w:p>
+    <w:p>
+      <w:pPr>
+        <w:rPr>
+          <w:rFonts w:ascii="Times" w:hAnsi="Times" w:cs="Times New Roman"/>
+          <w:sz w:val="20"/>
+          <w:szCs w:val="20"/>
+        </w:rPr>
+      </w:pPr>
       <w:r>
         <w:rPr>
           <w:rFonts w:ascii="Arial" w:hAnsi="Arial" w:cs="Arial"/>
@@ -1130,7 +1008,7 @@
           <w:sz w:val="23"/>
           <w:szCs w:val="23"/>
         </w:rPr>
-        <w:t>]</w:t>
+        <w:t>Req: get_users_for_board_id [boardID]</w:t>
       </w:r>
     </w:p>
     <w:p>
@@ -1141,7 +1019,6 @@
           <w:szCs w:val="20"/>
         </w:rPr>
       </w:pPr>
-      <w:proofErr w:type="spellStart"/>
       <w:r>
         <w:rPr>
           <w:rFonts w:ascii="Arial" w:hAnsi="Arial" w:cs="Arial"/>
@@ -1149,9 +1026,34 @@
           <w:sz w:val="23"/>
           <w:szCs w:val="23"/>
         </w:rPr>
-        <w:t>Resp</w:t>
-      </w:r>
-      <w:proofErr w:type="spellEnd"/>
+        <w:t>Resp: users_for_board [boardID] [userName1] [userName2]...</w:t>
+      </w:r>
+    </w:p>
+    <w:p>
+      <w:pPr>
+        <w:rPr>
+          <w:rFonts w:ascii="Times" w:eastAsia="Times New Roman" w:hAnsi="Times" w:cs="Times New Roman"/>
+          <w:sz w:val="20"/>
+          <w:szCs w:val="20"/>
+        </w:rPr>
+      </w:pPr>
+      <w:r>
+        <w:rPr>
+          <w:rFonts w:ascii="Times" w:eastAsia="Times New Roman" w:hAnsi="Times" w:cs="Times New Roman"/>
+          <w:sz w:val="20"/>
+          <w:szCs w:val="20"/>
+        </w:rPr>
+        <w:br/>
+      </w:r>
+    </w:p>
+    <w:p>
+      <w:pPr>
+        <w:rPr>
+          <w:rFonts w:ascii="Times" w:hAnsi="Times" w:cs="Times New Roman"/>
+          <w:sz w:val="20"/>
+          <w:szCs w:val="20"/>
+        </w:rPr>
+      </w:pPr>
       <w:r>
         <w:rPr>
           <w:rFonts w:ascii="Arial" w:hAnsi="Arial" w:cs="Arial"/>
@@ -1159,9 +1061,17 @@
           <w:sz w:val="23"/>
           <w:szCs w:val="23"/>
         </w:rPr>
-        <w:t xml:space="preserve"> (to all users in board): </w:t>
-      </w:r>
-      <w:proofErr w:type="spellStart"/>
+        <w:t>Req: join_board_id [boardID]</w:t>
+      </w:r>
+    </w:p>
+    <w:p>
+      <w:pPr>
+        <w:rPr>
+          <w:rFonts w:ascii="Times" w:hAnsi="Times" w:cs="Times New Roman"/>
+          <w:sz w:val="20"/>
+          <w:szCs w:val="20"/>
+        </w:rPr>
+      </w:pPr>
       <w:r>
         <w:rPr>
           <w:rFonts w:ascii="Arial" w:hAnsi="Arial" w:cs="Arial"/>
@@ -1169,9 +1079,17 @@
           <w:sz w:val="23"/>
           <w:szCs w:val="23"/>
         </w:rPr>
-        <w:t>users_for_board</w:t>
-      </w:r>
-      <w:proofErr w:type="spellEnd"/>
+        <w:t>Resp (to all users in board): users_for_board [boardID] [userName1] [userName2]...</w:t>
+      </w:r>
+    </w:p>
+    <w:p>
+      <w:pPr>
+        <w:rPr>
+          <w:rFonts w:ascii="Times" w:hAnsi="Times" w:cs="Times New Roman"/>
+          <w:sz w:val="20"/>
+          <w:szCs w:val="20"/>
+        </w:rPr>
+      </w:pPr>
       <w:r>
         <w:rPr>
           <w:rFonts w:ascii="Arial" w:hAnsi="Arial" w:cs="Arial"/>
@@ -1179,9 +1097,35 @@
           <w:sz w:val="23"/>
           <w:szCs w:val="23"/>
         </w:rPr>
-        <w:t xml:space="preserve"> [</w:t>
-      </w:r>
-      <w:proofErr w:type="spellStart"/>
+        <w:lastRenderedPageBreak/>
+        <w:t>Resp (to user who made request): board_lines [x1] [y1] [x2] [y2] [strokeThickness] [r] [g] [b] [a] [x1] [y1] [x2] [y2] [strokeThickness] [r] [g] [b] [a] [x1] [y1] [x2] [y2] [strokeThickness] [r] [g] [b] [a] [x1] [y1] [x2] [y2] [strokeThickness] [r] [g] [b] [a]...</w:t>
+      </w:r>
+    </w:p>
+    <w:p>
+      <w:pPr>
+        <w:rPr>
+          <w:rFonts w:ascii="Times" w:eastAsia="Times New Roman" w:hAnsi="Times" w:cs="Times New Roman"/>
+          <w:sz w:val="20"/>
+          <w:szCs w:val="20"/>
+        </w:rPr>
+      </w:pPr>
+      <w:r>
+        <w:rPr>
+          <w:rFonts w:ascii="Times" w:eastAsia="Times New Roman" w:hAnsi="Times" w:cs="Times New Roman"/>
+          <w:sz w:val="20"/>
+          <w:szCs w:val="20"/>
+        </w:rPr>
+        <w:br/>
+      </w:r>
+    </w:p>
+    <w:p>
+      <w:pPr>
+        <w:rPr>
+          <w:rFonts w:ascii="Times" w:hAnsi="Times" w:cs="Times New Roman"/>
+          <w:sz w:val="20"/>
+          <w:szCs w:val="20"/>
+        </w:rPr>
+      </w:pPr>
       <w:r>
         <w:rPr>
           <w:rFonts w:ascii="Arial" w:hAnsi="Arial" w:cs="Arial"/>
@@ -1189,9 +1133,17 @@
           <w:sz w:val="23"/>
           <w:szCs w:val="23"/>
         </w:rPr>
-        <w:t>boardID</w:t>
-      </w:r>
-      <w:proofErr w:type="spellEnd"/>
+        <w:t>Req: logout</w:t>
+      </w:r>
+    </w:p>
+    <w:p>
+      <w:pPr>
+        <w:rPr>
+          <w:rFonts w:ascii="Times" w:hAnsi="Times" w:cs="Times New Roman"/>
+          <w:sz w:val="20"/>
+          <w:szCs w:val="20"/>
+        </w:rPr>
+      </w:pPr>
       <w:r>
         <w:rPr>
           <w:rFonts w:ascii="Arial" w:hAnsi="Arial" w:cs="Arial"/>
@@ -1199,7 +1151,7 @@
           <w:sz w:val="23"/>
           <w:szCs w:val="23"/>
         </w:rPr>
-        <w:t>] [userName1] [userName2]...</w:t>
+        <w:t>Resp (to all users in board): users_for_board [boardID] [userName1] [userName2]...</w:t>
       </w:r>
     </w:p>
     <w:p>
@@ -1210,7 +1162,6 @@
           <w:szCs w:val="20"/>
         </w:rPr>
       </w:pPr>
-      <w:proofErr w:type="spellStart"/>
       <w:r>
         <w:rPr>
           <w:rFonts w:ascii="Arial" w:hAnsi="Arial" w:cs="Arial"/>
@@ -1218,9 +1169,34 @@
           <w:sz w:val="23"/>
           <w:szCs w:val="23"/>
         </w:rPr>
-        <w:t>Resp</w:t>
-      </w:r>
-      <w:proofErr w:type="spellEnd"/>
+        <w:t>Resp (to user who made request): logged_out</w:t>
+      </w:r>
+    </w:p>
+    <w:p>
+      <w:pPr>
+        <w:rPr>
+          <w:rFonts w:ascii="Times" w:eastAsia="Times New Roman" w:hAnsi="Times" w:cs="Times New Roman"/>
+          <w:sz w:val="20"/>
+          <w:szCs w:val="20"/>
+        </w:rPr>
+      </w:pPr>
+      <w:r>
+        <w:rPr>
+          <w:rFonts w:ascii="Times" w:eastAsia="Times New Roman" w:hAnsi="Times" w:cs="Times New Roman"/>
+          <w:sz w:val="20"/>
+          <w:szCs w:val="20"/>
+        </w:rPr>
+        <w:br/>
+      </w:r>
+    </w:p>
+    <w:p>
+      <w:pPr>
+        <w:rPr>
+          <w:rFonts w:ascii="Times" w:hAnsi="Times" w:cs="Times New Roman"/>
+          <w:sz w:val="20"/>
+          <w:szCs w:val="20"/>
+        </w:rPr>
+      </w:pPr>
       <w:r>
         <w:rPr>
           <w:rFonts w:ascii="Arial" w:hAnsi="Arial" w:cs="Arial"/>
@@ -1228,24 +1204,7 @@
           <w:sz w:val="23"/>
           <w:szCs w:val="23"/>
         </w:rPr>
-        <w:t xml:space="preserve"> (to users who made request): done</w:t>
-      </w:r>
-    </w:p>
-    <w:p>
-      <w:pPr>
-        <w:rPr>
-          <w:rFonts w:ascii="Times" w:eastAsia="Times New Roman" w:hAnsi="Times" w:cs="Times New Roman"/>
-          <w:sz w:val="20"/>
-          <w:szCs w:val="20"/>
-        </w:rPr>
-      </w:pPr>
-      <w:r>
-        <w:rPr>
-          <w:rFonts w:ascii="Times" w:eastAsia="Times New Roman" w:hAnsi="Times" w:cs="Times New Roman"/>
-          <w:sz w:val="20"/>
-          <w:szCs w:val="20"/>
-        </w:rPr>
-        <w:br/>
+        <w:t>Req: get_users_in_my_board</w:t>
       </w:r>
     </w:p>
     <w:p>
@@ -1256,7 +1215,6 @@
           <w:szCs w:val="20"/>
         </w:rPr>
       </w:pPr>
-      <w:proofErr w:type="spellStart"/>
       <w:r>
         <w:rPr>
           <w:rFonts w:ascii="Arial" w:hAnsi="Arial" w:cs="Arial"/>
@@ -1264,9 +1222,17 @@
           <w:sz w:val="23"/>
           <w:szCs w:val="23"/>
         </w:rPr>
-        <w:t>Req</w:t>
-      </w:r>
-      <w:proofErr w:type="spellEnd"/>
+        <w:t>Resp: users_for_board [boardID] [userName1] [userName2]...</w:t>
+      </w:r>
+    </w:p>
+    <w:p>
+      <w:pPr>
+        <w:rPr>
+          <w:rFonts w:ascii="Times" w:hAnsi="Times" w:cs="Times New Roman"/>
+          <w:sz w:val="20"/>
+          <w:szCs w:val="20"/>
+        </w:rPr>
+      </w:pPr>
       <w:r>
         <w:rPr>
           <w:rFonts w:ascii="Arial" w:hAnsi="Arial" w:cs="Arial"/>
@@ -1274,9 +1240,34 @@
           <w:sz w:val="23"/>
           <w:szCs w:val="23"/>
         </w:rPr>
-        <w:t xml:space="preserve">: </w:t>
-      </w:r>
-      <w:proofErr w:type="spellStart"/>
+        <w:t>(if not in a board): failed</w:t>
+      </w:r>
+    </w:p>
+    <w:p>
+      <w:pPr>
+        <w:rPr>
+          <w:rFonts w:ascii="Times" w:eastAsia="Times New Roman" w:hAnsi="Times" w:cs="Times New Roman"/>
+          <w:sz w:val="20"/>
+          <w:szCs w:val="20"/>
+        </w:rPr>
+      </w:pPr>
+      <w:r>
+        <w:rPr>
+          <w:rFonts w:ascii="Times" w:eastAsia="Times New Roman" w:hAnsi="Times" w:cs="Times New Roman"/>
+          <w:sz w:val="20"/>
+          <w:szCs w:val="20"/>
+        </w:rPr>
+        <w:br/>
+      </w:r>
+    </w:p>
+    <w:p>
+      <w:pPr>
+        <w:rPr>
+          <w:rFonts w:ascii="Times" w:hAnsi="Times" w:cs="Times New Roman"/>
+          <w:sz w:val="20"/>
+          <w:szCs w:val="20"/>
+        </w:rPr>
+      </w:pPr>
       <w:r>
         <w:rPr>
           <w:rFonts w:ascii="Arial" w:hAnsi="Arial" w:cs="Arial"/>
@@ -1284,9 +1275,17 @@
           <w:sz w:val="23"/>
           <w:szCs w:val="23"/>
         </w:rPr>
-        <w:t>create_board</w:t>
-      </w:r>
-      <w:proofErr w:type="spellEnd"/>
+        <w:t>Req: leave_board</w:t>
+      </w:r>
+    </w:p>
+    <w:p>
+      <w:pPr>
+        <w:rPr>
+          <w:rFonts w:ascii="Times" w:hAnsi="Times" w:cs="Times New Roman"/>
+          <w:sz w:val="20"/>
+          <w:szCs w:val="20"/>
+        </w:rPr>
+      </w:pPr>
       <w:r>
         <w:rPr>
           <w:rFonts w:ascii="Arial" w:hAnsi="Arial" w:cs="Arial"/>
@@ -1294,9 +1293,17 @@
           <w:sz w:val="23"/>
           <w:szCs w:val="23"/>
         </w:rPr>
-        <w:t xml:space="preserve"> [</w:t>
-      </w:r>
-      <w:proofErr w:type="spellStart"/>
+        <w:t>Resp (to all users in board): users_for_board [boardID] [userName1] [userName2]...</w:t>
+      </w:r>
+    </w:p>
+    <w:p>
+      <w:pPr>
+        <w:rPr>
+          <w:rFonts w:ascii="Times" w:hAnsi="Times" w:cs="Times New Roman"/>
+          <w:sz w:val="20"/>
+          <w:szCs w:val="20"/>
+        </w:rPr>
+      </w:pPr>
       <w:r>
         <w:rPr>
           <w:rFonts w:ascii="Arial" w:hAnsi="Arial" w:cs="Arial"/>
@@ -1304,9 +1311,34 @@
           <w:sz w:val="23"/>
           <w:szCs w:val="23"/>
         </w:rPr>
-        <w:t>boardName</w:t>
-      </w:r>
-      <w:proofErr w:type="spellEnd"/>
+        <w:t>Resp (to user who made request): done</w:t>
+      </w:r>
+    </w:p>
+    <w:p>
+      <w:pPr>
+        <w:rPr>
+          <w:rFonts w:ascii="Times" w:eastAsia="Times New Roman" w:hAnsi="Times" w:cs="Times New Roman"/>
+          <w:sz w:val="20"/>
+          <w:szCs w:val="20"/>
+        </w:rPr>
+      </w:pPr>
+      <w:r>
+        <w:rPr>
+          <w:rFonts w:ascii="Times" w:eastAsia="Times New Roman" w:hAnsi="Times" w:cs="Times New Roman"/>
+          <w:sz w:val="20"/>
+          <w:szCs w:val="20"/>
+        </w:rPr>
+        <w:br/>
+      </w:r>
+    </w:p>
+    <w:p>
+      <w:pPr>
+        <w:rPr>
+          <w:rFonts w:ascii="Times" w:hAnsi="Times" w:cs="Times New Roman"/>
+          <w:sz w:val="20"/>
+          <w:szCs w:val="20"/>
+        </w:rPr>
+      </w:pPr>
       <w:r>
         <w:rPr>
           <w:rFonts w:ascii="Arial" w:hAnsi="Arial" w:cs="Arial"/>
@@ -1314,7 +1346,7 @@
           <w:sz w:val="23"/>
           <w:szCs w:val="23"/>
         </w:rPr>
-        <w:t>]</w:t>
+        <w:t>Req: req_draw [x1] [y1] [x2] [y2] [strokeThickness] [r] [g] [b] [a]</w:t>
       </w:r>
     </w:p>
     <w:p>
@@ -1325,7 +1357,6 @@
           <w:szCs w:val="20"/>
         </w:rPr>
       </w:pPr>
-      <w:proofErr w:type="spellStart"/>
       <w:r>
         <w:rPr>
           <w:rFonts w:ascii="Arial" w:hAnsi="Arial" w:cs="Arial"/>
@@ -1333,9 +1364,17 @@
           <w:sz w:val="23"/>
           <w:szCs w:val="23"/>
         </w:rPr>
-        <w:t>Resp</w:t>
-      </w:r>
-      <w:proofErr w:type="spellEnd"/>
+        <w:t>Resp (to all users in board including user who made request): draw [x1] [y1] [x2] [y2] [strokeThickness] [r] [g] [b] [a]</w:t>
+      </w:r>
+    </w:p>
+    <w:p>
+      <w:pPr>
+        <w:rPr>
+          <w:rFonts w:ascii="Times" w:hAnsi="Times" w:cs="Times New Roman"/>
+          <w:sz w:val="20"/>
+          <w:szCs w:val="20"/>
+        </w:rPr>
+      </w:pPr>
       <w:r>
         <w:rPr>
           <w:rFonts w:ascii="Arial" w:hAnsi="Arial" w:cs="Arial"/>
@@ -1343,9 +1382,34 @@
           <w:sz w:val="23"/>
           <w:szCs w:val="23"/>
         </w:rPr>
-        <w:t xml:space="preserve"> (to all other users): </w:t>
-      </w:r>
-      <w:proofErr w:type="spellStart"/>
+        <w:t>(if not in a board): failed</w:t>
+      </w:r>
+    </w:p>
+    <w:p>
+      <w:pPr>
+        <w:rPr>
+          <w:rFonts w:ascii="Times" w:eastAsia="Times New Roman" w:hAnsi="Times" w:cs="Times New Roman"/>
+          <w:sz w:val="20"/>
+          <w:szCs w:val="20"/>
+        </w:rPr>
+      </w:pPr>
+      <w:r>
+        <w:rPr>
+          <w:rFonts w:ascii="Times" w:eastAsia="Times New Roman" w:hAnsi="Times" w:cs="Times New Roman"/>
+          <w:sz w:val="20"/>
+          <w:szCs w:val="20"/>
+        </w:rPr>
+        <w:br/>
+      </w:r>
+    </w:p>
+    <w:p>
+      <w:pPr>
+        <w:rPr>
+          <w:rFonts w:ascii="Times" w:hAnsi="Times" w:cs="Times New Roman"/>
+          <w:sz w:val="20"/>
+          <w:szCs w:val="20"/>
+        </w:rPr>
+      </w:pPr>
       <w:r>
         <w:rPr>
           <w:rFonts w:ascii="Arial" w:hAnsi="Arial" w:cs="Arial"/>
@@ -1353,9 +1417,17 @@
           <w:sz w:val="23"/>
           <w:szCs w:val="23"/>
         </w:rPr>
-        <w:t>board_ids</w:t>
-      </w:r>
-      <w:proofErr w:type="spellEnd"/>
+        <w:t>Req: req_clear_board</w:t>
+      </w:r>
+    </w:p>
+    <w:p>
+      <w:pPr>
+        <w:rPr>
+          <w:rFonts w:ascii="Times" w:hAnsi="Times" w:cs="Times New Roman"/>
+          <w:sz w:val="20"/>
+          <w:szCs w:val="20"/>
+        </w:rPr>
+      </w:pPr>
       <w:r>
         <w:rPr>
           <w:rFonts w:ascii="Arial" w:hAnsi="Arial" w:cs="Arial"/>
@@ -1363,1347 +1435,8 @@
           <w:sz w:val="23"/>
           <w:szCs w:val="23"/>
         </w:rPr>
-        <w:t xml:space="preserve"> [id1] [id2] [id3]</w:t>
-      </w:r>
-    </w:p>
-    <w:p>
-      <w:pPr>
-        <w:rPr>
-          <w:rFonts w:ascii="Times" w:hAnsi="Times" w:cs="Times New Roman"/>
-          <w:sz w:val="20"/>
-          <w:szCs w:val="20"/>
-        </w:rPr>
-      </w:pPr>
-      <w:proofErr w:type="spellStart"/>
-      <w:r>
-        <w:rPr>
-          <w:rFonts w:ascii="Arial" w:hAnsi="Arial" w:cs="Arial"/>
-          <w:color w:val="000000"/>
-          <w:sz w:val="23"/>
-          <w:szCs w:val="23"/>
-        </w:rPr>
-        <w:t>Resp</w:t>
-      </w:r>
-      <w:proofErr w:type="spellEnd"/>
-      <w:r>
-        <w:rPr>
-          <w:rFonts w:ascii="Arial" w:hAnsi="Arial" w:cs="Arial"/>
-          <w:color w:val="000000"/>
-          <w:sz w:val="23"/>
-          <w:szCs w:val="23"/>
-        </w:rPr>
-        <w:t xml:space="preserve"> (to user who made request): done</w:t>
-      </w:r>
-    </w:p>
-    <w:p>
-      <w:pPr>
-        <w:rPr>
-          <w:rFonts w:ascii="Times" w:eastAsia="Times New Roman" w:hAnsi="Times" w:cs="Times New Roman"/>
-          <w:sz w:val="20"/>
-          <w:szCs w:val="20"/>
-        </w:rPr>
-      </w:pPr>
-      <w:r>
-        <w:rPr>
-          <w:rFonts w:ascii="Times" w:eastAsia="Times New Roman" w:hAnsi="Times" w:cs="Times New Roman"/>
-          <w:sz w:val="20"/>
-          <w:szCs w:val="20"/>
-        </w:rPr>
-        <w:br/>
-      </w:r>
-    </w:p>
-    <w:p>
-      <w:pPr>
-        <w:rPr>
-          <w:rFonts w:ascii="Times" w:hAnsi="Times" w:cs="Times New Roman"/>
-          <w:sz w:val="20"/>
-          <w:szCs w:val="20"/>
-        </w:rPr>
-      </w:pPr>
-      <w:proofErr w:type="spellStart"/>
-      <w:r>
-        <w:rPr>
-          <w:rFonts w:ascii="Arial" w:hAnsi="Arial" w:cs="Arial"/>
-          <w:color w:val="000000"/>
-          <w:sz w:val="23"/>
-          <w:szCs w:val="23"/>
-        </w:rPr>
-        <w:t>Req</w:t>
-      </w:r>
-      <w:proofErr w:type="spellEnd"/>
-      <w:r>
-        <w:rPr>
-          <w:rFonts w:ascii="Arial" w:hAnsi="Arial" w:cs="Arial"/>
-          <w:color w:val="000000"/>
-          <w:sz w:val="23"/>
-          <w:szCs w:val="23"/>
-        </w:rPr>
-        <w:t xml:space="preserve">: </w:t>
-      </w:r>
-      <w:proofErr w:type="spellStart"/>
-      <w:r>
-        <w:rPr>
-          <w:rFonts w:ascii="Arial" w:hAnsi="Arial" w:cs="Arial"/>
-          <w:color w:val="000000"/>
-          <w:sz w:val="23"/>
-          <w:szCs w:val="23"/>
-        </w:rPr>
-        <w:t>get_current_board_id</w:t>
-      </w:r>
-      <w:proofErr w:type="spellEnd"/>
-    </w:p>
-    <w:p>
-      <w:pPr>
-        <w:rPr>
-          <w:rFonts w:ascii="Times" w:hAnsi="Times" w:cs="Times New Roman"/>
-          <w:sz w:val="20"/>
-          <w:szCs w:val="20"/>
-        </w:rPr>
-      </w:pPr>
-      <w:proofErr w:type="spellStart"/>
-      <w:r>
-        <w:rPr>
-          <w:rFonts w:ascii="Arial" w:hAnsi="Arial" w:cs="Arial"/>
-          <w:color w:val="000000"/>
-          <w:sz w:val="23"/>
-          <w:szCs w:val="23"/>
-        </w:rPr>
-        <w:t>Resp</w:t>
-      </w:r>
-      <w:proofErr w:type="spellEnd"/>
-      <w:r>
-        <w:rPr>
-          <w:rFonts w:ascii="Arial" w:hAnsi="Arial" w:cs="Arial"/>
-          <w:color w:val="000000"/>
-          <w:sz w:val="23"/>
-          <w:szCs w:val="23"/>
-        </w:rPr>
-        <w:t xml:space="preserve">: </w:t>
-      </w:r>
-      <w:proofErr w:type="spellStart"/>
-      <w:r>
-        <w:rPr>
-          <w:rFonts w:ascii="Arial" w:hAnsi="Arial" w:cs="Arial"/>
-          <w:color w:val="000000"/>
-          <w:sz w:val="23"/>
-          <w:szCs w:val="23"/>
-        </w:rPr>
-        <w:t>current_board_id</w:t>
-      </w:r>
-      <w:proofErr w:type="spellEnd"/>
-      <w:r>
-        <w:rPr>
-          <w:rFonts w:ascii="Arial" w:hAnsi="Arial" w:cs="Arial"/>
-          <w:color w:val="000000"/>
-          <w:sz w:val="23"/>
-          <w:szCs w:val="23"/>
-        </w:rPr>
-        <w:t xml:space="preserve"> [</w:t>
-      </w:r>
-      <w:proofErr w:type="spellStart"/>
-      <w:r>
-        <w:rPr>
-          <w:rFonts w:ascii="Arial" w:hAnsi="Arial" w:cs="Arial"/>
-          <w:color w:val="000000"/>
-          <w:sz w:val="23"/>
-          <w:szCs w:val="23"/>
-        </w:rPr>
-        <w:t>boardID</w:t>
-      </w:r>
-      <w:proofErr w:type="spellEnd"/>
-      <w:r>
-        <w:rPr>
-          <w:rFonts w:ascii="Arial" w:hAnsi="Arial" w:cs="Arial"/>
-          <w:color w:val="000000"/>
-          <w:sz w:val="23"/>
-          <w:szCs w:val="23"/>
-        </w:rPr>
-        <w:t>]</w:t>
-      </w:r>
-    </w:p>
-    <w:p>
-      <w:pPr>
-        <w:rPr>
-          <w:rFonts w:ascii="Times" w:eastAsia="Times New Roman" w:hAnsi="Times" w:cs="Times New Roman"/>
-          <w:sz w:val="20"/>
-          <w:szCs w:val="20"/>
-        </w:rPr>
-      </w:pPr>
-      <w:r>
-        <w:rPr>
-          <w:rFonts w:ascii="Times" w:eastAsia="Times New Roman" w:hAnsi="Times" w:cs="Times New Roman"/>
-          <w:sz w:val="20"/>
-          <w:szCs w:val="20"/>
-        </w:rPr>
-        <w:br/>
-      </w:r>
-    </w:p>
-    <w:p>
-      <w:pPr>
-        <w:rPr>
-          <w:rFonts w:ascii="Times" w:hAnsi="Times" w:cs="Times New Roman"/>
-          <w:sz w:val="20"/>
-          <w:szCs w:val="20"/>
-        </w:rPr>
-      </w:pPr>
-      <w:proofErr w:type="spellStart"/>
-      <w:r>
-        <w:rPr>
-          <w:rFonts w:ascii="Arial" w:hAnsi="Arial" w:cs="Arial"/>
-          <w:color w:val="000000"/>
-          <w:sz w:val="23"/>
-          <w:szCs w:val="23"/>
-        </w:rPr>
-        <w:t>Req</w:t>
-      </w:r>
-      <w:proofErr w:type="spellEnd"/>
-      <w:r>
-        <w:rPr>
-          <w:rFonts w:ascii="Arial" w:hAnsi="Arial" w:cs="Arial"/>
-          <w:color w:val="000000"/>
-          <w:sz w:val="23"/>
-          <w:szCs w:val="23"/>
-        </w:rPr>
-        <w:t xml:space="preserve">: </w:t>
-      </w:r>
-      <w:proofErr w:type="spellStart"/>
-      <w:r>
-        <w:rPr>
-          <w:rFonts w:ascii="Arial" w:hAnsi="Arial" w:cs="Arial"/>
-          <w:color w:val="000000"/>
-          <w:sz w:val="23"/>
-          <w:szCs w:val="23"/>
-        </w:rPr>
-        <w:t>get_users_for_board_id</w:t>
-      </w:r>
-      <w:proofErr w:type="spellEnd"/>
-      <w:r>
-        <w:rPr>
-          <w:rFonts w:ascii="Arial" w:hAnsi="Arial" w:cs="Arial"/>
-          <w:color w:val="000000"/>
-          <w:sz w:val="23"/>
-          <w:szCs w:val="23"/>
-        </w:rPr>
-        <w:t xml:space="preserve"> [</w:t>
-      </w:r>
-      <w:proofErr w:type="spellStart"/>
-      <w:r>
-        <w:rPr>
-          <w:rFonts w:ascii="Arial" w:hAnsi="Arial" w:cs="Arial"/>
-          <w:color w:val="000000"/>
-          <w:sz w:val="23"/>
-          <w:szCs w:val="23"/>
-        </w:rPr>
-        <w:t>boardID</w:t>
-      </w:r>
-      <w:proofErr w:type="spellEnd"/>
-      <w:r>
-        <w:rPr>
-          <w:rFonts w:ascii="Arial" w:hAnsi="Arial" w:cs="Arial"/>
-          <w:color w:val="000000"/>
-          <w:sz w:val="23"/>
-          <w:szCs w:val="23"/>
-        </w:rPr>
-        <w:t>]</w:t>
-      </w:r>
-    </w:p>
-    <w:p>
-      <w:pPr>
-        <w:rPr>
-          <w:rFonts w:ascii="Times" w:hAnsi="Times" w:cs="Times New Roman"/>
-          <w:sz w:val="20"/>
-          <w:szCs w:val="20"/>
-        </w:rPr>
-      </w:pPr>
-      <w:proofErr w:type="spellStart"/>
-      <w:r>
-        <w:rPr>
-          <w:rFonts w:ascii="Arial" w:hAnsi="Arial" w:cs="Arial"/>
-          <w:color w:val="000000"/>
-          <w:sz w:val="23"/>
-          <w:szCs w:val="23"/>
-        </w:rPr>
-        <w:t>Resp</w:t>
-      </w:r>
-      <w:proofErr w:type="spellEnd"/>
-      <w:r>
-        <w:rPr>
-          <w:rFonts w:ascii="Arial" w:hAnsi="Arial" w:cs="Arial"/>
-          <w:color w:val="000000"/>
-          <w:sz w:val="23"/>
-          <w:szCs w:val="23"/>
-        </w:rPr>
-        <w:t xml:space="preserve">: </w:t>
-      </w:r>
-      <w:proofErr w:type="spellStart"/>
-      <w:r>
-        <w:rPr>
-          <w:rFonts w:ascii="Arial" w:hAnsi="Arial" w:cs="Arial"/>
-          <w:color w:val="000000"/>
-          <w:sz w:val="23"/>
-          <w:szCs w:val="23"/>
-        </w:rPr>
-        <w:t>users_for_board</w:t>
-      </w:r>
-      <w:proofErr w:type="spellEnd"/>
-      <w:r>
-        <w:rPr>
-          <w:rFonts w:ascii="Arial" w:hAnsi="Arial" w:cs="Arial"/>
-          <w:color w:val="000000"/>
-          <w:sz w:val="23"/>
-          <w:szCs w:val="23"/>
-        </w:rPr>
-        <w:t xml:space="preserve"> [</w:t>
-      </w:r>
-      <w:proofErr w:type="spellStart"/>
-      <w:r>
-        <w:rPr>
-          <w:rFonts w:ascii="Arial" w:hAnsi="Arial" w:cs="Arial"/>
-          <w:color w:val="000000"/>
-          <w:sz w:val="23"/>
-          <w:szCs w:val="23"/>
-        </w:rPr>
-        <w:t>boardID</w:t>
-      </w:r>
-      <w:proofErr w:type="spellEnd"/>
-      <w:r>
-        <w:rPr>
-          <w:rFonts w:ascii="Arial" w:hAnsi="Arial" w:cs="Arial"/>
-          <w:color w:val="000000"/>
-          <w:sz w:val="23"/>
-          <w:szCs w:val="23"/>
-        </w:rPr>
-        <w:t>] [userName1] [userName2]...</w:t>
-      </w:r>
-    </w:p>
-    <w:p>
-      <w:pPr>
-        <w:rPr>
-          <w:rFonts w:ascii="Times" w:eastAsia="Times New Roman" w:hAnsi="Times" w:cs="Times New Roman"/>
-          <w:sz w:val="20"/>
-          <w:szCs w:val="20"/>
-        </w:rPr>
-      </w:pPr>
-      <w:r>
-        <w:rPr>
-          <w:rFonts w:ascii="Times" w:eastAsia="Times New Roman" w:hAnsi="Times" w:cs="Times New Roman"/>
-          <w:sz w:val="20"/>
-          <w:szCs w:val="20"/>
-        </w:rPr>
-        <w:br/>
-      </w:r>
-    </w:p>
-    <w:p>
-      <w:pPr>
-        <w:rPr>
-          <w:rFonts w:ascii="Times" w:hAnsi="Times" w:cs="Times New Roman"/>
-          <w:sz w:val="20"/>
-          <w:szCs w:val="20"/>
-        </w:rPr>
-      </w:pPr>
-      <w:proofErr w:type="spellStart"/>
-      <w:r>
-        <w:rPr>
-          <w:rFonts w:ascii="Arial" w:hAnsi="Arial" w:cs="Arial"/>
-          <w:color w:val="000000"/>
-          <w:sz w:val="23"/>
-          <w:szCs w:val="23"/>
-        </w:rPr>
-        <w:t>Req</w:t>
-      </w:r>
-      <w:proofErr w:type="spellEnd"/>
-      <w:r>
-        <w:rPr>
-          <w:rFonts w:ascii="Arial" w:hAnsi="Arial" w:cs="Arial"/>
-          <w:color w:val="000000"/>
-          <w:sz w:val="23"/>
-          <w:szCs w:val="23"/>
-        </w:rPr>
-        <w:t xml:space="preserve">: </w:t>
-      </w:r>
-      <w:proofErr w:type="spellStart"/>
-      <w:r>
-        <w:rPr>
-          <w:rFonts w:ascii="Arial" w:hAnsi="Arial" w:cs="Arial"/>
-          <w:color w:val="000000"/>
-          <w:sz w:val="23"/>
-          <w:szCs w:val="23"/>
-        </w:rPr>
-        <w:t>join_board_id</w:t>
-      </w:r>
-      <w:proofErr w:type="spellEnd"/>
-      <w:r>
-        <w:rPr>
-          <w:rFonts w:ascii="Arial" w:hAnsi="Arial" w:cs="Arial"/>
-          <w:color w:val="000000"/>
-          <w:sz w:val="23"/>
-          <w:szCs w:val="23"/>
-        </w:rPr>
-        <w:t xml:space="preserve"> [</w:t>
-      </w:r>
-      <w:proofErr w:type="spellStart"/>
-      <w:r>
-        <w:rPr>
-          <w:rFonts w:ascii="Arial" w:hAnsi="Arial" w:cs="Arial"/>
-          <w:color w:val="000000"/>
-          <w:sz w:val="23"/>
-          <w:szCs w:val="23"/>
-        </w:rPr>
-        <w:t>boardID</w:t>
-      </w:r>
-      <w:proofErr w:type="spellEnd"/>
-      <w:r>
-        <w:rPr>
-          <w:rFonts w:ascii="Arial" w:hAnsi="Arial" w:cs="Arial"/>
-          <w:color w:val="000000"/>
-          <w:sz w:val="23"/>
-          <w:szCs w:val="23"/>
-        </w:rPr>
-        <w:t>]</w:t>
-      </w:r>
-    </w:p>
-    <w:p>
-      <w:pPr>
-        <w:rPr>
-          <w:rFonts w:ascii="Times" w:hAnsi="Times" w:cs="Times New Roman"/>
-          <w:sz w:val="20"/>
-          <w:szCs w:val="20"/>
-        </w:rPr>
-      </w:pPr>
-      <w:proofErr w:type="spellStart"/>
-      <w:r>
-        <w:rPr>
-          <w:rFonts w:ascii="Arial" w:hAnsi="Arial" w:cs="Arial"/>
-          <w:color w:val="000000"/>
-          <w:sz w:val="23"/>
-          <w:szCs w:val="23"/>
-        </w:rPr>
-        <w:t>Resp</w:t>
-      </w:r>
-      <w:proofErr w:type="spellEnd"/>
-      <w:r>
-        <w:rPr>
-          <w:rFonts w:ascii="Arial" w:hAnsi="Arial" w:cs="Arial"/>
-          <w:color w:val="000000"/>
-          <w:sz w:val="23"/>
-          <w:szCs w:val="23"/>
-        </w:rPr>
-        <w:t xml:space="preserve"> (to all users in board): </w:t>
-      </w:r>
-      <w:proofErr w:type="spellStart"/>
-      <w:r>
-        <w:rPr>
-          <w:rFonts w:ascii="Arial" w:hAnsi="Arial" w:cs="Arial"/>
-          <w:color w:val="000000"/>
-          <w:sz w:val="23"/>
-          <w:szCs w:val="23"/>
-        </w:rPr>
-        <w:t>users_for_board</w:t>
-      </w:r>
-      <w:proofErr w:type="spellEnd"/>
-      <w:r>
-        <w:rPr>
-          <w:rFonts w:ascii="Arial" w:hAnsi="Arial" w:cs="Arial"/>
-          <w:color w:val="000000"/>
-          <w:sz w:val="23"/>
-          <w:szCs w:val="23"/>
-        </w:rPr>
-        <w:t xml:space="preserve"> [</w:t>
-      </w:r>
-      <w:proofErr w:type="spellStart"/>
-      <w:r>
-        <w:rPr>
-          <w:rFonts w:ascii="Arial" w:hAnsi="Arial" w:cs="Arial"/>
-          <w:color w:val="000000"/>
-          <w:sz w:val="23"/>
-          <w:szCs w:val="23"/>
-        </w:rPr>
-        <w:t>boardID</w:t>
-      </w:r>
-      <w:proofErr w:type="spellEnd"/>
-      <w:r>
-        <w:rPr>
-          <w:rFonts w:ascii="Arial" w:hAnsi="Arial" w:cs="Arial"/>
-          <w:color w:val="000000"/>
-          <w:sz w:val="23"/>
-          <w:szCs w:val="23"/>
-        </w:rPr>
-        <w:t>] [userName1] [userName2]...</w:t>
-      </w:r>
-    </w:p>
-    <w:p>
-      <w:pPr>
-        <w:rPr>
-          <w:rFonts w:ascii="Times" w:hAnsi="Times" w:cs="Times New Roman"/>
-          <w:sz w:val="20"/>
-          <w:szCs w:val="20"/>
-        </w:rPr>
-      </w:pPr>
-      <w:proofErr w:type="spellStart"/>
-      <w:r>
-        <w:rPr>
-          <w:rFonts w:ascii="Arial" w:hAnsi="Arial" w:cs="Arial"/>
-          <w:color w:val="000000"/>
-          <w:sz w:val="23"/>
-          <w:szCs w:val="23"/>
-        </w:rPr>
-        <w:lastRenderedPageBreak/>
-        <w:t>Resp</w:t>
-      </w:r>
-      <w:proofErr w:type="spellEnd"/>
-      <w:r>
-        <w:rPr>
-          <w:rFonts w:ascii="Arial" w:hAnsi="Arial" w:cs="Arial"/>
-          <w:color w:val="000000"/>
-          <w:sz w:val="23"/>
-          <w:szCs w:val="23"/>
-        </w:rPr>
-        <w:t xml:space="preserve"> (to user who made request): </w:t>
-      </w:r>
-      <w:proofErr w:type="spellStart"/>
-      <w:r>
-        <w:rPr>
-          <w:rFonts w:ascii="Arial" w:hAnsi="Arial" w:cs="Arial"/>
-          <w:color w:val="000000"/>
-          <w:sz w:val="23"/>
-          <w:szCs w:val="23"/>
-        </w:rPr>
-        <w:t>board_lines</w:t>
-      </w:r>
-      <w:proofErr w:type="spellEnd"/>
-      <w:r>
-        <w:rPr>
-          <w:rFonts w:ascii="Arial" w:hAnsi="Arial" w:cs="Arial"/>
-          <w:color w:val="000000"/>
-          <w:sz w:val="23"/>
-          <w:szCs w:val="23"/>
-        </w:rPr>
-        <w:t xml:space="preserve"> [x1] [y1] [x2] [y2] [</w:t>
-      </w:r>
-      <w:proofErr w:type="spellStart"/>
-      <w:r>
-        <w:rPr>
-          <w:rFonts w:ascii="Arial" w:hAnsi="Arial" w:cs="Arial"/>
-          <w:color w:val="000000"/>
-          <w:sz w:val="23"/>
-          <w:szCs w:val="23"/>
-        </w:rPr>
-        <w:t>strokeThickness</w:t>
-      </w:r>
-      <w:proofErr w:type="spellEnd"/>
-      <w:r>
-        <w:rPr>
-          <w:rFonts w:ascii="Arial" w:hAnsi="Arial" w:cs="Arial"/>
-          <w:color w:val="000000"/>
-          <w:sz w:val="23"/>
-          <w:szCs w:val="23"/>
-        </w:rPr>
-        <w:t>] [r] [g] [b] [a] [x1] [y1] [x2] [y2] [</w:t>
-      </w:r>
-      <w:proofErr w:type="spellStart"/>
-      <w:r>
-        <w:rPr>
-          <w:rFonts w:ascii="Arial" w:hAnsi="Arial" w:cs="Arial"/>
-          <w:color w:val="000000"/>
-          <w:sz w:val="23"/>
-          <w:szCs w:val="23"/>
-        </w:rPr>
-        <w:t>strokeThickness</w:t>
-      </w:r>
-      <w:proofErr w:type="spellEnd"/>
-      <w:r>
-        <w:rPr>
-          <w:rFonts w:ascii="Arial" w:hAnsi="Arial" w:cs="Arial"/>
-          <w:color w:val="000000"/>
-          <w:sz w:val="23"/>
-          <w:szCs w:val="23"/>
-        </w:rPr>
-        <w:t>] [r] [g] [b] [a] [x1] [y1] [x2] [y2] [</w:t>
-      </w:r>
-      <w:proofErr w:type="spellStart"/>
-      <w:r>
-        <w:rPr>
-          <w:rFonts w:ascii="Arial" w:hAnsi="Arial" w:cs="Arial"/>
-          <w:color w:val="000000"/>
-          <w:sz w:val="23"/>
-          <w:szCs w:val="23"/>
-        </w:rPr>
-        <w:t>strokeThickness</w:t>
-      </w:r>
-      <w:proofErr w:type="spellEnd"/>
-      <w:r>
-        <w:rPr>
-          <w:rFonts w:ascii="Arial" w:hAnsi="Arial" w:cs="Arial"/>
-          <w:color w:val="000000"/>
-          <w:sz w:val="23"/>
-          <w:szCs w:val="23"/>
-        </w:rPr>
-        <w:t>] [r] [g] [b] [a] [x1] [y1] [x2] [y2] [</w:t>
-      </w:r>
-      <w:proofErr w:type="spellStart"/>
-      <w:r>
-        <w:rPr>
-          <w:rFonts w:ascii="Arial" w:hAnsi="Arial" w:cs="Arial"/>
-          <w:color w:val="000000"/>
-          <w:sz w:val="23"/>
-          <w:szCs w:val="23"/>
-        </w:rPr>
-        <w:t>strokeThickness</w:t>
-      </w:r>
-      <w:proofErr w:type="spellEnd"/>
-      <w:r>
-        <w:rPr>
-          <w:rFonts w:ascii="Arial" w:hAnsi="Arial" w:cs="Arial"/>
-          <w:color w:val="000000"/>
-          <w:sz w:val="23"/>
-          <w:szCs w:val="23"/>
-        </w:rPr>
-        <w:t>] [r] [g] [b] [a]...</w:t>
-      </w:r>
-    </w:p>
-    <w:p>
-      <w:pPr>
-        <w:rPr>
-          <w:rFonts w:ascii="Times" w:eastAsia="Times New Roman" w:hAnsi="Times" w:cs="Times New Roman"/>
-          <w:sz w:val="20"/>
-          <w:szCs w:val="20"/>
-        </w:rPr>
-      </w:pPr>
-      <w:r>
-        <w:rPr>
-          <w:rFonts w:ascii="Times" w:eastAsia="Times New Roman" w:hAnsi="Times" w:cs="Times New Roman"/>
-          <w:sz w:val="20"/>
-          <w:szCs w:val="20"/>
-        </w:rPr>
-        <w:br/>
-      </w:r>
-    </w:p>
-    <w:p>
-      <w:pPr>
-        <w:rPr>
-          <w:rFonts w:ascii="Times" w:hAnsi="Times" w:cs="Times New Roman"/>
-          <w:sz w:val="20"/>
-          <w:szCs w:val="20"/>
-        </w:rPr>
-      </w:pPr>
-      <w:proofErr w:type="spellStart"/>
-      <w:r>
-        <w:rPr>
-          <w:rFonts w:ascii="Arial" w:hAnsi="Arial" w:cs="Arial"/>
-          <w:color w:val="000000"/>
-          <w:sz w:val="23"/>
-          <w:szCs w:val="23"/>
-        </w:rPr>
-        <w:t>Req</w:t>
-      </w:r>
-      <w:proofErr w:type="spellEnd"/>
-      <w:r>
-        <w:rPr>
-          <w:rFonts w:ascii="Arial" w:hAnsi="Arial" w:cs="Arial"/>
-          <w:color w:val="000000"/>
-          <w:sz w:val="23"/>
-          <w:szCs w:val="23"/>
-        </w:rPr>
-        <w:t>: logout</w:t>
-      </w:r>
-    </w:p>
-    <w:p>
-      <w:pPr>
-        <w:rPr>
-          <w:rFonts w:ascii="Times" w:hAnsi="Times" w:cs="Times New Roman"/>
-          <w:sz w:val="20"/>
-          <w:szCs w:val="20"/>
-        </w:rPr>
-      </w:pPr>
-      <w:proofErr w:type="spellStart"/>
-      <w:r>
-        <w:rPr>
-          <w:rFonts w:ascii="Arial" w:hAnsi="Arial" w:cs="Arial"/>
-          <w:color w:val="000000"/>
-          <w:sz w:val="23"/>
-          <w:szCs w:val="23"/>
-        </w:rPr>
-        <w:t>Resp</w:t>
-      </w:r>
-      <w:proofErr w:type="spellEnd"/>
-      <w:r>
-        <w:rPr>
-          <w:rFonts w:ascii="Arial" w:hAnsi="Arial" w:cs="Arial"/>
-          <w:color w:val="000000"/>
-          <w:sz w:val="23"/>
-          <w:szCs w:val="23"/>
-        </w:rPr>
-        <w:t xml:space="preserve"> (to all users in board): </w:t>
-      </w:r>
-      <w:proofErr w:type="spellStart"/>
-      <w:r>
-        <w:rPr>
-          <w:rFonts w:ascii="Arial" w:hAnsi="Arial" w:cs="Arial"/>
-          <w:color w:val="000000"/>
-          <w:sz w:val="23"/>
-          <w:szCs w:val="23"/>
-        </w:rPr>
-        <w:t>users_for_board</w:t>
-      </w:r>
-      <w:proofErr w:type="spellEnd"/>
-      <w:r>
-        <w:rPr>
-          <w:rFonts w:ascii="Arial" w:hAnsi="Arial" w:cs="Arial"/>
-          <w:color w:val="000000"/>
-          <w:sz w:val="23"/>
-          <w:szCs w:val="23"/>
-        </w:rPr>
-        <w:t xml:space="preserve"> [</w:t>
-      </w:r>
-      <w:proofErr w:type="spellStart"/>
-      <w:r>
-        <w:rPr>
-          <w:rFonts w:ascii="Arial" w:hAnsi="Arial" w:cs="Arial"/>
-          <w:color w:val="000000"/>
-          <w:sz w:val="23"/>
-          <w:szCs w:val="23"/>
-        </w:rPr>
-        <w:t>boardID</w:t>
-      </w:r>
-      <w:proofErr w:type="spellEnd"/>
-      <w:r>
-        <w:rPr>
-          <w:rFonts w:ascii="Arial" w:hAnsi="Arial" w:cs="Arial"/>
-          <w:color w:val="000000"/>
-          <w:sz w:val="23"/>
-          <w:szCs w:val="23"/>
-        </w:rPr>
-        <w:t>] [userName1] [userName2]...</w:t>
-      </w:r>
-    </w:p>
-    <w:p>
-      <w:pPr>
-        <w:rPr>
-          <w:rFonts w:ascii="Times" w:hAnsi="Times" w:cs="Times New Roman"/>
-          <w:sz w:val="20"/>
-          <w:szCs w:val="20"/>
-        </w:rPr>
-      </w:pPr>
-      <w:proofErr w:type="spellStart"/>
-      <w:r>
-        <w:rPr>
-          <w:rFonts w:ascii="Arial" w:hAnsi="Arial" w:cs="Arial"/>
-          <w:color w:val="000000"/>
-          <w:sz w:val="23"/>
-          <w:szCs w:val="23"/>
-        </w:rPr>
-        <w:t>Resp</w:t>
-      </w:r>
-      <w:proofErr w:type="spellEnd"/>
-      <w:r>
-        <w:rPr>
-          <w:rFonts w:ascii="Arial" w:hAnsi="Arial" w:cs="Arial"/>
-          <w:color w:val="000000"/>
-          <w:sz w:val="23"/>
-          <w:szCs w:val="23"/>
-        </w:rPr>
-        <w:t xml:space="preserve"> (to user who made request): </w:t>
-      </w:r>
-      <w:proofErr w:type="spellStart"/>
-      <w:r>
-        <w:rPr>
-          <w:rFonts w:ascii="Arial" w:hAnsi="Arial" w:cs="Arial"/>
-          <w:color w:val="000000"/>
-          <w:sz w:val="23"/>
-          <w:szCs w:val="23"/>
-        </w:rPr>
-        <w:t>logged_out</w:t>
-      </w:r>
-      <w:proofErr w:type="spellEnd"/>
-    </w:p>
-    <w:p>
-      <w:pPr>
-        <w:rPr>
-          <w:rFonts w:ascii="Times" w:eastAsia="Times New Roman" w:hAnsi="Times" w:cs="Times New Roman"/>
-          <w:sz w:val="20"/>
-          <w:szCs w:val="20"/>
-        </w:rPr>
-      </w:pPr>
-      <w:r>
-        <w:rPr>
-          <w:rFonts w:ascii="Times" w:eastAsia="Times New Roman" w:hAnsi="Times" w:cs="Times New Roman"/>
-          <w:sz w:val="20"/>
-          <w:szCs w:val="20"/>
-        </w:rPr>
-        <w:br/>
-      </w:r>
-    </w:p>
-    <w:p>
-      <w:pPr>
-        <w:rPr>
-          <w:rFonts w:ascii="Times" w:hAnsi="Times" w:cs="Times New Roman"/>
-          <w:sz w:val="20"/>
-          <w:szCs w:val="20"/>
-        </w:rPr>
-      </w:pPr>
-      <w:proofErr w:type="spellStart"/>
-      <w:r>
-        <w:rPr>
-          <w:rFonts w:ascii="Arial" w:hAnsi="Arial" w:cs="Arial"/>
-          <w:color w:val="000000"/>
-          <w:sz w:val="23"/>
-          <w:szCs w:val="23"/>
-        </w:rPr>
-        <w:t>Req</w:t>
-      </w:r>
-      <w:proofErr w:type="spellEnd"/>
-      <w:r>
-        <w:rPr>
-          <w:rFonts w:ascii="Arial" w:hAnsi="Arial" w:cs="Arial"/>
-          <w:color w:val="000000"/>
-          <w:sz w:val="23"/>
-          <w:szCs w:val="23"/>
-        </w:rPr>
-        <w:t xml:space="preserve">: </w:t>
-      </w:r>
-      <w:proofErr w:type="spellStart"/>
-      <w:r>
-        <w:rPr>
-          <w:rFonts w:ascii="Arial" w:hAnsi="Arial" w:cs="Arial"/>
-          <w:color w:val="000000"/>
-          <w:sz w:val="23"/>
-          <w:szCs w:val="23"/>
-        </w:rPr>
-        <w:t>get_users_in_my_board</w:t>
-      </w:r>
-      <w:proofErr w:type="spellEnd"/>
-    </w:p>
-    <w:p>
-      <w:pPr>
-        <w:rPr>
-          <w:rFonts w:ascii="Times" w:hAnsi="Times" w:cs="Times New Roman"/>
-          <w:sz w:val="20"/>
-          <w:szCs w:val="20"/>
-        </w:rPr>
-      </w:pPr>
-      <w:proofErr w:type="spellStart"/>
-      <w:r>
-        <w:rPr>
-          <w:rFonts w:ascii="Arial" w:hAnsi="Arial" w:cs="Arial"/>
-          <w:color w:val="000000"/>
-          <w:sz w:val="23"/>
-          <w:szCs w:val="23"/>
-        </w:rPr>
-        <w:t>Resp</w:t>
-      </w:r>
-      <w:proofErr w:type="spellEnd"/>
-      <w:r>
-        <w:rPr>
-          <w:rFonts w:ascii="Arial" w:hAnsi="Arial" w:cs="Arial"/>
-          <w:color w:val="000000"/>
-          <w:sz w:val="23"/>
-          <w:szCs w:val="23"/>
-        </w:rPr>
-        <w:t xml:space="preserve">: </w:t>
-      </w:r>
-      <w:proofErr w:type="spellStart"/>
-      <w:r>
-        <w:rPr>
-          <w:rFonts w:ascii="Arial" w:hAnsi="Arial" w:cs="Arial"/>
-          <w:color w:val="000000"/>
-          <w:sz w:val="23"/>
-          <w:szCs w:val="23"/>
-        </w:rPr>
-        <w:t>users_for_board</w:t>
-      </w:r>
-      <w:proofErr w:type="spellEnd"/>
-      <w:r>
-        <w:rPr>
-          <w:rFonts w:ascii="Arial" w:hAnsi="Arial" w:cs="Arial"/>
-          <w:color w:val="000000"/>
-          <w:sz w:val="23"/>
-          <w:szCs w:val="23"/>
-        </w:rPr>
-        <w:t xml:space="preserve"> [</w:t>
-      </w:r>
-      <w:proofErr w:type="spellStart"/>
-      <w:r>
-        <w:rPr>
-          <w:rFonts w:ascii="Arial" w:hAnsi="Arial" w:cs="Arial"/>
-          <w:color w:val="000000"/>
-          <w:sz w:val="23"/>
-          <w:szCs w:val="23"/>
-        </w:rPr>
-        <w:t>boardID</w:t>
-      </w:r>
-      <w:proofErr w:type="spellEnd"/>
-      <w:r>
-        <w:rPr>
-          <w:rFonts w:ascii="Arial" w:hAnsi="Arial" w:cs="Arial"/>
-          <w:color w:val="000000"/>
-          <w:sz w:val="23"/>
-          <w:szCs w:val="23"/>
-        </w:rPr>
-        <w:t>] [userName1] [userName2]...</w:t>
-      </w:r>
-    </w:p>
-    <w:p>
-      <w:pPr>
-        <w:rPr>
-          <w:rFonts w:ascii="Times" w:hAnsi="Times" w:cs="Times New Roman"/>
-          <w:sz w:val="20"/>
-          <w:szCs w:val="20"/>
-        </w:rPr>
-      </w:pPr>
-      <w:r>
-        <w:rPr>
-          <w:rFonts w:ascii="Arial" w:hAnsi="Arial" w:cs="Arial"/>
-          <w:color w:val="000000"/>
-          <w:sz w:val="23"/>
-          <w:szCs w:val="23"/>
-        </w:rPr>
-        <w:t>(</w:t>
-      </w:r>
-      <w:proofErr w:type="gramStart"/>
-      <w:r>
-        <w:rPr>
-          <w:rFonts w:ascii="Arial" w:hAnsi="Arial" w:cs="Arial"/>
-          <w:color w:val="000000"/>
-          <w:sz w:val="23"/>
-          <w:szCs w:val="23"/>
-        </w:rPr>
-        <w:t>if</w:t>
-      </w:r>
-      <w:proofErr w:type="gramEnd"/>
-      <w:r>
-        <w:rPr>
-          <w:rFonts w:ascii="Arial" w:hAnsi="Arial" w:cs="Arial"/>
-          <w:color w:val="000000"/>
-          <w:sz w:val="23"/>
-          <w:szCs w:val="23"/>
-        </w:rPr>
-        <w:t xml:space="preserve"> not in a board): failed</w:t>
-      </w:r>
-    </w:p>
-    <w:p>
-      <w:pPr>
-        <w:rPr>
-          <w:rFonts w:ascii="Times" w:eastAsia="Times New Roman" w:hAnsi="Times" w:cs="Times New Roman"/>
-          <w:sz w:val="20"/>
-          <w:szCs w:val="20"/>
-        </w:rPr>
-      </w:pPr>
-      <w:r>
-        <w:rPr>
-          <w:rFonts w:ascii="Times" w:eastAsia="Times New Roman" w:hAnsi="Times" w:cs="Times New Roman"/>
-          <w:sz w:val="20"/>
-          <w:szCs w:val="20"/>
-        </w:rPr>
-        <w:br/>
-      </w:r>
-    </w:p>
-    <w:p>
-      <w:pPr>
-        <w:rPr>
-          <w:rFonts w:ascii="Times" w:hAnsi="Times" w:cs="Times New Roman"/>
-          <w:sz w:val="20"/>
-          <w:szCs w:val="20"/>
-        </w:rPr>
-      </w:pPr>
-      <w:proofErr w:type="spellStart"/>
-      <w:r>
-        <w:rPr>
-          <w:rFonts w:ascii="Arial" w:hAnsi="Arial" w:cs="Arial"/>
-          <w:color w:val="000000"/>
-          <w:sz w:val="23"/>
-          <w:szCs w:val="23"/>
-        </w:rPr>
-        <w:t>Req</w:t>
-      </w:r>
-      <w:proofErr w:type="spellEnd"/>
-      <w:r>
-        <w:rPr>
-          <w:rFonts w:ascii="Arial" w:hAnsi="Arial" w:cs="Arial"/>
-          <w:color w:val="000000"/>
-          <w:sz w:val="23"/>
-          <w:szCs w:val="23"/>
-        </w:rPr>
-        <w:t xml:space="preserve">: </w:t>
-      </w:r>
-      <w:proofErr w:type="spellStart"/>
-      <w:r>
-        <w:rPr>
-          <w:rFonts w:ascii="Arial" w:hAnsi="Arial" w:cs="Arial"/>
-          <w:color w:val="000000"/>
-          <w:sz w:val="23"/>
-          <w:szCs w:val="23"/>
-        </w:rPr>
-        <w:t>leave_board</w:t>
-      </w:r>
-      <w:proofErr w:type="spellEnd"/>
-    </w:p>
-    <w:p>
-      <w:pPr>
-        <w:rPr>
-          <w:rFonts w:ascii="Times" w:hAnsi="Times" w:cs="Times New Roman"/>
-          <w:sz w:val="20"/>
-          <w:szCs w:val="20"/>
-        </w:rPr>
-      </w:pPr>
-      <w:proofErr w:type="spellStart"/>
-      <w:r>
-        <w:rPr>
-          <w:rFonts w:ascii="Arial" w:hAnsi="Arial" w:cs="Arial"/>
-          <w:color w:val="000000"/>
-          <w:sz w:val="23"/>
-          <w:szCs w:val="23"/>
-        </w:rPr>
-        <w:t>Resp</w:t>
-      </w:r>
-      <w:proofErr w:type="spellEnd"/>
-      <w:r>
-        <w:rPr>
-          <w:rFonts w:ascii="Arial" w:hAnsi="Arial" w:cs="Arial"/>
-          <w:color w:val="000000"/>
-          <w:sz w:val="23"/>
-          <w:szCs w:val="23"/>
-        </w:rPr>
-        <w:t xml:space="preserve"> (to all users in board): </w:t>
-      </w:r>
-      <w:proofErr w:type="spellStart"/>
-      <w:r>
-        <w:rPr>
-          <w:rFonts w:ascii="Arial" w:hAnsi="Arial" w:cs="Arial"/>
-          <w:color w:val="000000"/>
-          <w:sz w:val="23"/>
-          <w:szCs w:val="23"/>
-        </w:rPr>
-        <w:t>users_for_board</w:t>
-      </w:r>
-      <w:proofErr w:type="spellEnd"/>
-      <w:r>
-        <w:rPr>
-          <w:rFonts w:ascii="Arial" w:hAnsi="Arial" w:cs="Arial"/>
-          <w:color w:val="000000"/>
-          <w:sz w:val="23"/>
-          <w:szCs w:val="23"/>
-        </w:rPr>
-        <w:t xml:space="preserve"> [</w:t>
-      </w:r>
-      <w:proofErr w:type="spellStart"/>
-      <w:r>
-        <w:rPr>
-          <w:rFonts w:ascii="Arial" w:hAnsi="Arial" w:cs="Arial"/>
-          <w:color w:val="000000"/>
-          <w:sz w:val="23"/>
-          <w:szCs w:val="23"/>
-        </w:rPr>
-        <w:t>boardID</w:t>
-      </w:r>
-      <w:proofErr w:type="spellEnd"/>
-      <w:r>
-        <w:rPr>
-          <w:rFonts w:ascii="Arial" w:hAnsi="Arial" w:cs="Arial"/>
-          <w:color w:val="000000"/>
-          <w:sz w:val="23"/>
-          <w:szCs w:val="23"/>
-        </w:rPr>
-        <w:t>] [userName1] [userName2]...</w:t>
-      </w:r>
-    </w:p>
-    <w:p>
-      <w:pPr>
-        <w:rPr>
-          <w:rFonts w:ascii="Times" w:hAnsi="Times" w:cs="Times New Roman"/>
-          <w:sz w:val="20"/>
-          <w:szCs w:val="20"/>
-        </w:rPr>
-      </w:pPr>
-      <w:proofErr w:type="spellStart"/>
-      <w:r>
-        <w:rPr>
-          <w:rFonts w:ascii="Arial" w:hAnsi="Arial" w:cs="Arial"/>
-          <w:color w:val="000000"/>
-          <w:sz w:val="23"/>
-          <w:szCs w:val="23"/>
-        </w:rPr>
-        <w:t>Resp</w:t>
-      </w:r>
-      <w:proofErr w:type="spellEnd"/>
-      <w:r>
-        <w:rPr>
-          <w:rFonts w:ascii="Arial" w:hAnsi="Arial" w:cs="Arial"/>
-          <w:color w:val="000000"/>
-          <w:sz w:val="23"/>
-          <w:szCs w:val="23"/>
-        </w:rPr>
-        <w:t xml:space="preserve"> (to user who made request): done</w:t>
-      </w:r>
-    </w:p>
-    <w:p>
-      <w:pPr>
-        <w:rPr>
-          <w:rFonts w:ascii="Times" w:eastAsia="Times New Roman" w:hAnsi="Times" w:cs="Times New Roman"/>
-          <w:sz w:val="20"/>
-          <w:szCs w:val="20"/>
-        </w:rPr>
-      </w:pPr>
-      <w:r>
-        <w:rPr>
-          <w:rFonts w:ascii="Times" w:eastAsia="Times New Roman" w:hAnsi="Times" w:cs="Times New Roman"/>
-          <w:sz w:val="20"/>
-          <w:szCs w:val="20"/>
-        </w:rPr>
-        <w:br/>
-      </w:r>
-    </w:p>
-    <w:p>
-      <w:pPr>
-        <w:rPr>
-          <w:rFonts w:ascii="Times" w:hAnsi="Times" w:cs="Times New Roman"/>
-          <w:sz w:val="20"/>
-          <w:szCs w:val="20"/>
-        </w:rPr>
-      </w:pPr>
-      <w:proofErr w:type="spellStart"/>
-      <w:r>
-        <w:rPr>
-          <w:rFonts w:ascii="Arial" w:hAnsi="Arial" w:cs="Arial"/>
-          <w:color w:val="000000"/>
-          <w:sz w:val="23"/>
-          <w:szCs w:val="23"/>
-        </w:rPr>
-        <w:t>Req</w:t>
-      </w:r>
-      <w:proofErr w:type="spellEnd"/>
-      <w:r>
-        <w:rPr>
-          <w:rFonts w:ascii="Arial" w:hAnsi="Arial" w:cs="Arial"/>
-          <w:color w:val="000000"/>
-          <w:sz w:val="23"/>
-          <w:szCs w:val="23"/>
-        </w:rPr>
-        <w:t xml:space="preserve">: </w:t>
-      </w:r>
-      <w:proofErr w:type="spellStart"/>
-      <w:r>
-        <w:rPr>
-          <w:rFonts w:ascii="Arial" w:hAnsi="Arial" w:cs="Arial"/>
-          <w:color w:val="000000"/>
-          <w:sz w:val="23"/>
-          <w:szCs w:val="23"/>
-        </w:rPr>
-        <w:t>req_draw</w:t>
-      </w:r>
-      <w:proofErr w:type="spellEnd"/>
-      <w:r>
-        <w:rPr>
-          <w:rFonts w:ascii="Arial" w:hAnsi="Arial" w:cs="Arial"/>
-          <w:color w:val="000000"/>
-          <w:sz w:val="23"/>
-          <w:szCs w:val="23"/>
-        </w:rPr>
-        <w:t xml:space="preserve"> [x1] [y1] [x2] [y2] [</w:t>
-      </w:r>
-      <w:proofErr w:type="spellStart"/>
-      <w:r>
-        <w:rPr>
-          <w:rFonts w:ascii="Arial" w:hAnsi="Arial" w:cs="Arial"/>
-          <w:color w:val="000000"/>
-          <w:sz w:val="23"/>
-          <w:szCs w:val="23"/>
-        </w:rPr>
-        <w:t>strokeThickness</w:t>
-      </w:r>
-      <w:proofErr w:type="spellEnd"/>
-      <w:r>
-        <w:rPr>
-          <w:rFonts w:ascii="Arial" w:hAnsi="Arial" w:cs="Arial"/>
-          <w:color w:val="000000"/>
-          <w:sz w:val="23"/>
-          <w:szCs w:val="23"/>
-        </w:rPr>
-        <w:t>] [r] [g] [b] [a]</w:t>
-      </w:r>
-    </w:p>
-    <w:p>
-      <w:pPr>
-        <w:rPr>
-          <w:rFonts w:ascii="Times" w:hAnsi="Times" w:cs="Times New Roman"/>
-          <w:sz w:val="20"/>
-          <w:szCs w:val="20"/>
-        </w:rPr>
-      </w:pPr>
-      <w:proofErr w:type="spellStart"/>
-      <w:r>
-        <w:rPr>
-          <w:rFonts w:ascii="Arial" w:hAnsi="Arial" w:cs="Arial"/>
-          <w:color w:val="000000"/>
-          <w:sz w:val="23"/>
-          <w:szCs w:val="23"/>
-        </w:rPr>
-        <w:t>Resp</w:t>
-      </w:r>
-      <w:proofErr w:type="spellEnd"/>
-      <w:r>
-        <w:rPr>
-          <w:rFonts w:ascii="Arial" w:hAnsi="Arial" w:cs="Arial"/>
-          <w:color w:val="000000"/>
-          <w:sz w:val="23"/>
-          <w:szCs w:val="23"/>
-        </w:rPr>
-        <w:t xml:space="preserve"> (to all users in board including user who made request): draw [x1] [y1] [x2] [y2] [</w:t>
-      </w:r>
-      <w:proofErr w:type="spellStart"/>
-      <w:r>
-        <w:rPr>
-          <w:rFonts w:ascii="Arial" w:hAnsi="Arial" w:cs="Arial"/>
-          <w:color w:val="000000"/>
-          <w:sz w:val="23"/>
-          <w:szCs w:val="23"/>
-        </w:rPr>
-        <w:t>strokeThickness</w:t>
-      </w:r>
-      <w:proofErr w:type="spellEnd"/>
-      <w:r>
-        <w:rPr>
-          <w:rFonts w:ascii="Arial" w:hAnsi="Arial" w:cs="Arial"/>
-          <w:color w:val="000000"/>
-          <w:sz w:val="23"/>
-          <w:szCs w:val="23"/>
-        </w:rPr>
-        <w:t>] [r] [g] [b] [a]</w:t>
-      </w:r>
-    </w:p>
-    <w:p>
-      <w:pPr>
-        <w:rPr>
-          <w:rFonts w:ascii="Times" w:hAnsi="Times" w:cs="Times New Roman"/>
-          <w:sz w:val="20"/>
-          <w:szCs w:val="20"/>
-        </w:rPr>
-      </w:pPr>
-      <w:r>
-        <w:rPr>
-          <w:rFonts w:ascii="Arial" w:hAnsi="Arial" w:cs="Arial"/>
-          <w:color w:val="000000"/>
-          <w:sz w:val="23"/>
-          <w:szCs w:val="23"/>
-        </w:rPr>
-        <w:t>(</w:t>
-      </w:r>
-      <w:proofErr w:type="gramStart"/>
-      <w:r>
-        <w:rPr>
-          <w:rFonts w:ascii="Arial" w:hAnsi="Arial" w:cs="Arial"/>
-          <w:color w:val="000000"/>
-          <w:sz w:val="23"/>
-          <w:szCs w:val="23"/>
-        </w:rPr>
-        <w:t>if</w:t>
-      </w:r>
-      <w:proofErr w:type="gramEnd"/>
-      <w:r>
-        <w:rPr>
-          <w:rFonts w:ascii="Arial" w:hAnsi="Arial" w:cs="Arial"/>
-          <w:color w:val="000000"/>
-          <w:sz w:val="23"/>
-          <w:szCs w:val="23"/>
-        </w:rPr>
-        <w:t xml:space="preserve"> not in a board): failed</w:t>
-      </w:r>
-    </w:p>
-    <w:p>
-      <w:pPr>
-        <w:rPr>
-          <w:rFonts w:ascii="Times" w:eastAsia="Times New Roman" w:hAnsi="Times" w:cs="Times New Roman"/>
-          <w:sz w:val="20"/>
-          <w:szCs w:val="20"/>
-        </w:rPr>
-      </w:pPr>
-      <w:r>
-        <w:rPr>
-          <w:rFonts w:ascii="Times" w:eastAsia="Times New Roman" w:hAnsi="Times" w:cs="Times New Roman"/>
-          <w:sz w:val="20"/>
-          <w:szCs w:val="20"/>
-        </w:rPr>
-        <w:br/>
-      </w:r>
-    </w:p>
-    <w:p>
-      <w:pPr>
-        <w:rPr>
-          <w:rFonts w:ascii="Times" w:hAnsi="Times" w:cs="Times New Roman"/>
-          <w:sz w:val="20"/>
-          <w:szCs w:val="20"/>
-        </w:rPr>
-      </w:pPr>
-      <w:proofErr w:type="spellStart"/>
-      <w:r>
-        <w:rPr>
-          <w:rFonts w:ascii="Arial" w:hAnsi="Arial" w:cs="Arial"/>
-          <w:color w:val="000000"/>
-          <w:sz w:val="23"/>
-          <w:szCs w:val="23"/>
-        </w:rPr>
-        <w:t>Req</w:t>
-      </w:r>
-      <w:proofErr w:type="spellEnd"/>
-      <w:r>
-        <w:rPr>
-          <w:rFonts w:ascii="Arial" w:hAnsi="Arial" w:cs="Arial"/>
-          <w:color w:val="000000"/>
-          <w:sz w:val="23"/>
-          <w:szCs w:val="23"/>
-        </w:rPr>
-        <w:t xml:space="preserve">: </w:t>
-      </w:r>
-      <w:proofErr w:type="spellStart"/>
-      <w:r>
-        <w:rPr>
-          <w:rFonts w:ascii="Arial" w:hAnsi="Arial" w:cs="Arial"/>
-          <w:color w:val="000000"/>
-          <w:sz w:val="23"/>
-          <w:szCs w:val="23"/>
-        </w:rPr>
-        <w:t>req_clear_board</w:t>
-      </w:r>
-      <w:proofErr w:type="spellEnd"/>
-    </w:p>
-    <w:p>
-      <w:pPr>
-        <w:rPr>
-          <w:rFonts w:ascii="Times" w:hAnsi="Times" w:cs="Times New Roman"/>
-          <w:sz w:val="20"/>
-          <w:szCs w:val="20"/>
-        </w:rPr>
-      </w:pPr>
-      <w:proofErr w:type="spellStart"/>
-      <w:r>
-        <w:rPr>
-          <w:rFonts w:ascii="Arial" w:hAnsi="Arial" w:cs="Arial"/>
-          <w:color w:val="000000"/>
-          <w:sz w:val="23"/>
-          <w:szCs w:val="23"/>
-        </w:rPr>
-        <w:t>Resp</w:t>
-      </w:r>
-      <w:proofErr w:type="spellEnd"/>
-      <w:r>
-        <w:rPr>
-          <w:rFonts w:ascii="Arial" w:hAnsi="Arial" w:cs="Arial"/>
-          <w:color w:val="000000"/>
-          <w:sz w:val="23"/>
-          <w:szCs w:val="23"/>
-        </w:rPr>
-        <w:t xml:space="preserve"> (to all users in board including user who made request): </w:t>
-      </w:r>
-      <w:proofErr w:type="spellStart"/>
-      <w:r>
-        <w:rPr>
-          <w:rFonts w:ascii="Arial" w:hAnsi="Arial" w:cs="Arial"/>
-          <w:color w:val="000000"/>
-          <w:sz w:val="23"/>
-          <w:szCs w:val="23"/>
-        </w:rPr>
-        <w:t>clear_board</w:t>
-      </w:r>
-      <w:proofErr w:type="spellEnd"/>
+        <w:t>Resp (to all users in board including user who made request): clear_board</w:t>
+      </w:r>
     </w:p>
     <w:p/>
     <w:p>
@@ -2742,19 +1475,11 @@
       <w:pPr>
         <w:jc w:val="both"/>
       </w:pPr>
-      <w:proofErr w:type="spellStart"/>
       <w:r>
         <w:rPr>
           <w:b/>
         </w:rPr>
-        <w:t>LobbyGUI</w:t>
-      </w:r>
-      <w:proofErr w:type="spellEnd"/>
-      <w:r>
-        <w:rPr>
-          <w:b/>
-        </w:rPr>
-        <w:t>:</w:t>
+        <w:t>LobbyGUI:</w:t>
       </w:r>
       <w:r>
         <w:t xml:space="preserve"> This </w:t>
@@ -2821,7 +1546,7 @@
                     </pic:cNvPicPr>
                   </pic:nvPicPr>
                   <pic:blipFill>
-                    <a:blip r:embed="rId10">
+                    <a:blip r:embed="rId11">
                       <a:extLst>
                         <a:ext uri="{28A0092B-C50C-407E-A947-70E740481C1C}">
                           <a14:useLocalDpi xmlns:a14="http://schemas.microsoft.com/office/drawing/2010/main" val="0"/>
@@ -2890,16 +1615,11 @@
         <w:t xml:space="preserve">thread </w:t>
       </w:r>
       <w:r>
-        <w:t xml:space="preserve">provides </w:t>
-      </w:r>
-      <w:proofErr w:type="spellStart"/>
-      <w:r>
-        <w:t>A</w:t>
+        <w:t>provides A</w:t>
       </w:r>
       <w:r>
         <w:t>ctionListener</w:t>
       </w:r>
-      <w:proofErr w:type="spellEnd"/>
       <w:r>
         <w:t xml:space="preserve"> objects</w:t>
       </w:r>
@@ -3007,7 +1727,7 @@
                     <pic:cNvPicPr/>
                   </pic:nvPicPr>
                   <pic:blipFill>
-                    <a:blip r:embed="rId11"/>
+                    <a:blip r:embed="rId12"/>
                     <a:stretch>
                       <a:fillRect/>
                     </a:stretch>
@@ -3027,8 +1747,6 @@
           </wp:inline>
         </w:drawing>
       </w:r>
-      <w:bookmarkStart w:id="0" w:name="_GoBack"/>
-      <w:bookmarkEnd w:id="0"/>
     </w:p>
     <w:p>
       <w:pPr>
@@ -3257,31 +1975,7 @@
           <w:color w:val="auto"/>
         </w:rPr>
         <w:lastRenderedPageBreak/>
-        <w:t xml:space="preserve">response (as in </w:t>
-      </w:r>
-      <w:proofErr w:type="spellStart"/>
-      <w:r>
-        <w:rPr>
-          <w:rStyle w:val="IntenseEmphasis"/>
-          <w:b w:val="0"/>
-          <w:bCs w:val="0"/>
-          <w:i w:val="0"/>
-          <w:iCs w:val="0"/>
-          <w:color w:val="auto"/>
-        </w:rPr>
-        <w:t>LobbyGUI</w:t>
-      </w:r>
-      <w:proofErr w:type="spellEnd"/>
-      <w:r>
-        <w:rPr>
-          <w:rStyle w:val="IntenseEmphasis"/>
-          <w:b w:val="0"/>
-          <w:bCs w:val="0"/>
-          <w:i w:val="0"/>
-          <w:iCs w:val="0"/>
-          <w:color w:val="auto"/>
-        </w:rPr>
-        <w:t>, we create</w:t>
+        <w:t>response (as in LobbyGUI, we create</w:t>
       </w:r>
       <w:r>
         <w:rPr>
@@ -3578,19 +2272,50 @@
         </w:rPr>
         <w:t xml:space="preserve"> </w:t>
       </w:r>
-      <w:proofErr w:type="spellStart"/>
-      <w:r>
-        <w:rPr>
-          <w:rStyle w:val="IntenseEmphasis"/>
-          <w:b w:val="0"/>
-          <w:bCs w:val="0"/>
-          <w:i w:val="0"/>
-          <w:iCs w:val="0"/>
-          <w:color w:val="auto"/>
-        </w:rPr>
-        <w:t>WhiteboardServer</w:t>
-      </w:r>
-      <w:proofErr w:type="spellEnd"/>
+      <w:r>
+        <w:rPr>
+          <w:rStyle w:val="IntenseEmphasis"/>
+          <w:b w:val="0"/>
+          <w:bCs w:val="0"/>
+          <w:i w:val="0"/>
+          <w:iCs w:val="0"/>
+          <w:color w:val="auto"/>
+        </w:rPr>
+        <w:t xml:space="preserve">WhiteboardServer </w:t>
+      </w:r>
+      <w:r>
+        <w:rPr>
+          <w:rStyle w:val="IntenseEmphasis"/>
+          <w:b w:val="0"/>
+          <w:bCs w:val="0"/>
+          <w:i w:val="0"/>
+          <w:iCs w:val="0"/>
+          <w:color w:val="auto"/>
+        </w:rPr>
+        <w:t xml:space="preserve">class </w:t>
+      </w:r>
+      <w:r>
+        <w:rPr>
+          <w:rStyle w:val="IntenseEmphasis"/>
+          <w:b w:val="0"/>
+          <w:bCs w:val="0"/>
+          <w:i w:val="0"/>
+          <w:iCs w:val="0"/>
+          <w:color w:val="auto"/>
+        </w:rPr>
+        <w:t xml:space="preserve">waits for users to connect and then gives them a UserThread. </w:t>
+      </w:r>
+      <w:r>
+        <w:rPr>
+          <w:rStyle w:val="IntenseEmphasis"/>
+          <w:b w:val="0"/>
+          <w:bCs w:val="0"/>
+          <w:i w:val="0"/>
+          <w:iCs w:val="0"/>
+          <w:color w:val="auto"/>
+        </w:rPr>
+        <w:t>The UserThread</w:t>
+      </w:r>
       <w:r>
         <w:rPr>
           <w:rStyle w:val="IntenseEmphasis"/>
@@ -3622,56 +2347,30 @@
           <w:iCs w:val="0"/>
           <w:color w:val="auto"/>
         </w:rPr>
-        <w:t xml:space="preserve">waits for users to connect and then gives them a </w:t>
-      </w:r>
-      <w:proofErr w:type="spellStart"/>
-      <w:r>
-        <w:rPr>
-          <w:rStyle w:val="IntenseEmphasis"/>
-          <w:b w:val="0"/>
-          <w:bCs w:val="0"/>
-          <w:i w:val="0"/>
-          <w:iCs w:val="0"/>
-          <w:color w:val="auto"/>
-        </w:rPr>
-        <w:t>UserThread</w:t>
-      </w:r>
-      <w:proofErr w:type="spellEnd"/>
-      <w:r>
-        <w:rPr>
-          <w:rStyle w:val="IntenseEmphasis"/>
-          <w:b w:val="0"/>
-          <w:bCs w:val="0"/>
-          <w:i w:val="0"/>
-          <w:iCs w:val="0"/>
-          <w:color w:val="auto"/>
-        </w:rPr>
-        <w:t xml:space="preserve">. </w:t>
-      </w:r>
-      <w:r>
-        <w:rPr>
-          <w:rStyle w:val="IntenseEmphasis"/>
-          <w:b w:val="0"/>
-          <w:bCs w:val="0"/>
-          <w:i w:val="0"/>
-          <w:iCs w:val="0"/>
-          <w:color w:val="auto"/>
-        </w:rPr>
-        <w:t xml:space="preserve">The </w:t>
-      </w:r>
-      <w:proofErr w:type="spellStart"/>
-      <w:r>
-        <w:rPr>
-          <w:rStyle w:val="IntenseEmphasis"/>
-          <w:b w:val="0"/>
-          <w:bCs w:val="0"/>
-          <w:i w:val="0"/>
-          <w:iCs w:val="0"/>
-          <w:color w:val="auto"/>
-        </w:rPr>
-        <w:t>UserThread</w:t>
-      </w:r>
-      <w:proofErr w:type="spellEnd"/>
+        <w:t xml:space="preserve">is responsible for </w:t>
+      </w:r>
+      <w:r>
+        <w:rPr>
+          <w:rStyle w:val="IntenseEmphasis"/>
+          <w:b w:val="0"/>
+          <w:bCs w:val="0"/>
+          <w:i w:val="0"/>
+          <w:iCs w:val="0"/>
+          <w:color w:val="auto"/>
+        </w:rPr>
+        <w:t>reading user input and passin</w:t>
+      </w:r>
+      <w:r>
+        <w:rPr>
+          <w:rStyle w:val="IntenseEmphasis"/>
+          <w:b w:val="0"/>
+          <w:bCs w:val="0"/>
+          <w:i w:val="0"/>
+          <w:iCs w:val="0"/>
+          <w:color w:val="auto"/>
+        </w:rPr>
+        <w:t>g it off to the MessageHandler.</w:t>
+      </w:r>
       <w:r>
         <w:rPr>
           <w:rStyle w:val="IntenseEmphasis"/>
@@ -3692,156 +2391,29 @@
           <w:iCs w:val="0"/>
           <w:color w:val="auto"/>
         </w:rPr>
-        <w:t xml:space="preserve">class </w:t>
-      </w:r>
-      <w:r>
-        <w:rPr>
-          <w:rStyle w:val="IntenseEmphasis"/>
-          <w:b w:val="0"/>
-          <w:bCs w:val="0"/>
-          <w:i w:val="0"/>
-          <w:iCs w:val="0"/>
-          <w:color w:val="auto"/>
-        </w:rPr>
-        <w:t xml:space="preserve">is responsible for </w:t>
-      </w:r>
-      <w:r>
-        <w:rPr>
-          <w:rStyle w:val="IntenseEmphasis"/>
-          <w:b w:val="0"/>
-          <w:bCs w:val="0"/>
-          <w:i w:val="0"/>
-          <w:iCs w:val="0"/>
-          <w:color w:val="auto"/>
-        </w:rPr>
-        <w:t>reading user input and passin</w:t>
-      </w:r>
-      <w:r>
-        <w:rPr>
-          <w:rStyle w:val="IntenseEmphasis"/>
-          <w:b w:val="0"/>
-          <w:bCs w:val="0"/>
-          <w:i w:val="0"/>
-          <w:iCs w:val="0"/>
-          <w:color w:val="auto"/>
-        </w:rPr>
-        <w:t xml:space="preserve">g it off to the </w:t>
-      </w:r>
-      <w:proofErr w:type="spellStart"/>
-      <w:r>
-        <w:rPr>
-          <w:rStyle w:val="IntenseEmphasis"/>
-          <w:b w:val="0"/>
-          <w:bCs w:val="0"/>
-          <w:i w:val="0"/>
-          <w:iCs w:val="0"/>
-          <w:color w:val="auto"/>
-        </w:rPr>
-        <w:t>MessageHandler</w:t>
-      </w:r>
-      <w:proofErr w:type="spellEnd"/>
-      <w:r>
-        <w:rPr>
-          <w:rStyle w:val="IntenseEmphasis"/>
-          <w:b w:val="0"/>
-          <w:bCs w:val="0"/>
-          <w:i w:val="0"/>
-          <w:iCs w:val="0"/>
-          <w:color w:val="auto"/>
-        </w:rPr>
-        <w:t>.</w:t>
-      </w:r>
-      <w:r>
-        <w:rPr>
-          <w:rStyle w:val="IntenseEmphasis"/>
-          <w:b w:val="0"/>
-          <w:bCs w:val="0"/>
-          <w:i w:val="0"/>
-          <w:iCs w:val="0"/>
-          <w:color w:val="auto"/>
-        </w:rPr>
-        <w:t xml:space="preserve"> </w:t>
-      </w:r>
-      <w:r>
-        <w:rPr>
-          <w:rStyle w:val="IntenseEmphasis"/>
-          <w:b w:val="0"/>
-          <w:bCs w:val="0"/>
-          <w:i w:val="0"/>
-          <w:iCs w:val="0"/>
-          <w:color w:val="auto"/>
-        </w:rPr>
-        <w:t xml:space="preserve">The </w:t>
-      </w:r>
-      <w:proofErr w:type="spellStart"/>
-      <w:r>
-        <w:rPr>
-          <w:rStyle w:val="IntenseEmphasis"/>
-          <w:b w:val="0"/>
-          <w:bCs w:val="0"/>
-          <w:i w:val="0"/>
-          <w:iCs w:val="0"/>
-          <w:color w:val="auto"/>
-        </w:rPr>
-        <w:t>MessageHandler</w:t>
-      </w:r>
-      <w:proofErr w:type="spellEnd"/>
-      <w:r>
-        <w:rPr>
-          <w:rStyle w:val="IntenseEmphasis"/>
-          <w:b w:val="0"/>
-          <w:bCs w:val="0"/>
-          <w:i w:val="0"/>
-          <w:iCs w:val="0"/>
-          <w:color w:val="auto"/>
-        </w:rPr>
-        <w:t xml:space="preserve"> then </w:t>
-      </w:r>
-      <w:r>
-        <w:rPr>
-          <w:rStyle w:val="IntenseEmphasis"/>
-          <w:b w:val="0"/>
-          <w:bCs w:val="0"/>
-          <w:i w:val="0"/>
-          <w:iCs w:val="0"/>
-          <w:color w:val="auto"/>
-        </w:rPr>
-        <w:t xml:space="preserve">uses the </w:t>
-      </w:r>
-      <w:proofErr w:type="spellStart"/>
-      <w:r>
-        <w:rPr>
-          <w:rStyle w:val="IntenseEmphasis"/>
-          <w:b w:val="0"/>
-          <w:bCs w:val="0"/>
-          <w:i w:val="0"/>
-          <w:iCs w:val="0"/>
-          <w:color w:val="auto"/>
-        </w:rPr>
-        <w:t>Lobby</w:t>
-      </w:r>
-      <w:r>
-        <w:rPr>
-          <w:rStyle w:val="IntenseEmphasis"/>
-          <w:b w:val="0"/>
-          <w:bCs w:val="0"/>
-          <w:i w:val="0"/>
-          <w:iCs w:val="0"/>
-          <w:color w:val="auto"/>
-        </w:rPr>
-        <w:t>Model</w:t>
-      </w:r>
-      <w:proofErr w:type="spellEnd"/>
-      <w:r>
-        <w:rPr>
-          <w:rStyle w:val="IntenseEmphasis"/>
-          <w:b w:val="0"/>
-          <w:bCs w:val="0"/>
-          <w:i w:val="0"/>
-          <w:iCs w:val="0"/>
-          <w:color w:val="auto"/>
-        </w:rPr>
-        <w:t xml:space="preserve"> </w:t>
+        <w:t xml:space="preserve">The MessageHandler then </w:t>
+      </w:r>
+      <w:r>
+        <w:rPr>
+          <w:rStyle w:val="IntenseEmphasis"/>
+          <w:b w:val="0"/>
+          <w:bCs w:val="0"/>
+          <w:i w:val="0"/>
+          <w:iCs w:val="0"/>
+          <w:color w:val="auto"/>
+        </w:rPr>
+        <w:t>uses the Lobby</w:t>
+      </w:r>
+      <w:r>
+        <w:rPr>
+          <w:rStyle w:val="IntenseEmphasis"/>
+          <w:b w:val="0"/>
+          <w:bCs w:val="0"/>
+          <w:i w:val="0"/>
+          <w:iCs w:val="0"/>
+          <w:color w:val="auto"/>
+        </w:rPr>
+        <w:t xml:space="preserve">Model </w:t>
       </w:r>
       <w:r>
         <w:rPr>
@@ -3874,42 +2446,18 @@
           <w:iCs w:val="0"/>
           <w:color w:val="auto"/>
         </w:rPr>
-        <w:t xml:space="preserve"> and sends the response using the output stream of the </w:t>
-      </w:r>
-      <w:proofErr w:type="spellStart"/>
-      <w:r>
-        <w:rPr>
-          <w:rStyle w:val="IntenseEmphasis"/>
-          <w:b w:val="0"/>
-          <w:bCs w:val="0"/>
-          <w:i w:val="0"/>
-          <w:iCs w:val="0"/>
-          <w:color w:val="auto"/>
-        </w:rPr>
-        <w:t>UserThread</w:t>
-      </w:r>
-      <w:r>
-        <w:rPr>
-          <w:rStyle w:val="IntenseEmphasis"/>
-          <w:b w:val="0"/>
-          <w:bCs w:val="0"/>
-          <w:i w:val="0"/>
-          <w:iCs w:val="0"/>
-          <w:color w:val="auto"/>
-        </w:rPr>
-        <w:t>s</w:t>
-      </w:r>
-      <w:proofErr w:type="spellEnd"/>
-      <w:r>
-        <w:rPr>
-          <w:rStyle w:val="IntenseEmphasis"/>
-          <w:b w:val="0"/>
-          <w:bCs w:val="0"/>
-          <w:i w:val="0"/>
-          <w:iCs w:val="0"/>
-          <w:color w:val="auto"/>
-        </w:rPr>
-        <w:t xml:space="preserve">. </w:t>
+        <w:t xml:space="preserve"> and sends the response using the output stream of the UserThread</w:t>
+      </w:r>
+      <w:r>
+        <w:rPr>
+          <w:rStyle w:val="IntenseEmphasis"/>
+          <w:b w:val="0"/>
+          <w:bCs w:val="0"/>
+          <w:i w:val="0"/>
+          <w:iCs w:val="0"/>
+          <w:color w:val="auto"/>
+        </w:rPr>
+        <w:t xml:space="preserve">s. </w:t>
       </w:r>
       <w:r>
         <w:rPr>
@@ -3931,46 +2479,96 @@
           <w:iCs w:val="0"/>
           <w:color w:val="auto"/>
         </w:rPr>
-        <w:t xml:space="preserve">the </w:t>
-      </w:r>
-      <w:proofErr w:type="spellStart"/>
-      <w:r>
-        <w:rPr>
-          <w:rStyle w:val="IntenseEmphasis"/>
-          <w:b w:val="0"/>
-          <w:bCs w:val="0"/>
-          <w:i w:val="0"/>
-          <w:iCs w:val="0"/>
-          <w:color w:val="auto"/>
-        </w:rPr>
-        <w:t>MessageHandler’s</w:t>
-      </w:r>
-      <w:proofErr w:type="spellEnd"/>
-      <w:r>
-        <w:rPr>
-          <w:rStyle w:val="IntenseEmphasis"/>
-          <w:b w:val="0"/>
-          <w:bCs w:val="0"/>
-          <w:i w:val="0"/>
-          <w:iCs w:val="0"/>
-          <w:color w:val="auto"/>
-        </w:rPr>
-        <w:t xml:space="preserve"> </w:t>
-      </w:r>
-      <w:proofErr w:type="spellStart"/>
-      <w:proofErr w:type="gramStart"/>
-      <w:r>
-        <w:rPr>
-          <w:rStyle w:val="IntenseEmphasis"/>
-          <w:b w:val="0"/>
-          <w:bCs w:val="0"/>
-          <w:i w:val="0"/>
-          <w:iCs w:val="0"/>
-          <w:color w:val="auto"/>
-        </w:rPr>
-        <w:t>handleMessage</w:t>
-      </w:r>
-      <w:proofErr w:type="spellEnd"/>
+        <w:t>the MessageHandler’s handleMessage</w:t>
+      </w:r>
+      <w:r>
+        <w:rPr>
+          <w:rStyle w:val="IntenseEmphasis"/>
+          <w:b w:val="0"/>
+          <w:bCs w:val="0"/>
+          <w:i w:val="0"/>
+          <w:iCs w:val="0"/>
+          <w:color w:val="auto"/>
+        </w:rPr>
+        <w:t>(String message)</w:t>
+      </w:r>
+      <w:r>
+        <w:rPr>
+          <w:rStyle w:val="IntenseEmphasis"/>
+          <w:b w:val="0"/>
+          <w:bCs w:val="0"/>
+          <w:i w:val="0"/>
+          <w:iCs w:val="0"/>
+          <w:color w:val="auto"/>
+        </w:rPr>
+        <w:t xml:space="preserve">method. This way, </w:t>
+      </w:r>
+      <w:r>
+        <w:rPr>
+          <w:rStyle w:val="IntenseEmphasis"/>
+          <w:b w:val="0"/>
+          <w:bCs w:val="0"/>
+          <w:i w:val="0"/>
+          <w:iCs w:val="0"/>
+          <w:color w:val="auto"/>
+        </w:rPr>
+        <w:t xml:space="preserve">multiple requests do not interleave and corrupt </w:t>
+      </w:r>
+      <w:r>
+        <w:rPr>
+          <w:rStyle w:val="IntenseEmphasis"/>
+          <w:b w:val="0"/>
+          <w:bCs w:val="0"/>
+          <w:i w:val="0"/>
+          <w:iCs w:val="0"/>
+          <w:color w:val="auto"/>
+        </w:rPr>
+        <w:t xml:space="preserve">the LobbyModel. </w:t>
+      </w:r>
+      <w:r>
+        <w:rPr>
+          <w:rStyle w:val="IntenseEmphasis"/>
+          <w:b w:val="0"/>
+          <w:bCs w:val="0"/>
+          <w:i w:val="0"/>
+          <w:iCs w:val="0"/>
+          <w:color w:val="auto"/>
+        </w:rPr>
+        <w:t xml:space="preserve">Secondly, </w:t>
+      </w:r>
+      <w:r>
+        <w:rPr>
+          <w:rStyle w:val="IntenseEmphasis"/>
+          <w:b w:val="0"/>
+          <w:bCs w:val="0"/>
+          <w:i w:val="0"/>
+          <w:iCs w:val="0"/>
+          <w:color w:val="auto"/>
+        </w:rPr>
+        <w:t xml:space="preserve">we </w:t>
+      </w:r>
+      <w:r>
+        <w:rPr>
+          <w:rStyle w:val="IntenseEmphasis"/>
+          <w:b w:val="0"/>
+          <w:bCs w:val="0"/>
+          <w:i w:val="0"/>
+          <w:iCs w:val="0"/>
+          <w:color w:val="auto"/>
+        </w:rPr>
+        <w:t xml:space="preserve">put a lock on </w:t>
+      </w:r>
+      <w:r>
+        <w:rPr>
+          <w:rStyle w:val="IntenseEmphasis"/>
+          <w:b w:val="0"/>
+          <w:bCs w:val="0"/>
+          <w:i w:val="0"/>
+          <w:iCs w:val="0"/>
+          <w:color w:val="auto"/>
+        </w:rPr>
+        <w:t>the UserThread’s output</w:t>
+      </w:r>
       <w:r>
         <w:rPr>
           <w:rStyle w:val="IntenseEmphasis"/>
@@ -3982,167 +2580,6 @@
         </w:rPr>
         <w:t>(</w:t>
       </w:r>
-      <w:proofErr w:type="gramEnd"/>
-      <w:r>
-        <w:rPr>
-          <w:rStyle w:val="IntenseEmphasis"/>
-          <w:b w:val="0"/>
-          <w:bCs w:val="0"/>
-          <w:i w:val="0"/>
-          <w:iCs w:val="0"/>
-          <w:color w:val="auto"/>
-        </w:rPr>
-        <w:t>String message)</w:t>
-      </w:r>
-      <w:r>
-        <w:rPr>
-          <w:rStyle w:val="IntenseEmphasis"/>
-          <w:b w:val="0"/>
-          <w:bCs w:val="0"/>
-          <w:i w:val="0"/>
-          <w:iCs w:val="0"/>
-          <w:color w:val="auto"/>
-        </w:rPr>
-        <w:t xml:space="preserve">method. This way, </w:t>
-      </w:r>
-      <w:r>
-        <w:rPr>
-          <w:rStyle w:val="IntenseEmphasis"/>
-          <w:b w:val="0"/>
-          <w:bCs w:val="0"/>
-          <w:i w:val="0"/>
-          <w:iCs w:val="0"/>
-          <w:color w:val="auto"/>
-        </w:rPr>
-        <w:t xml:space="preserve">multiple requests do not interleave and corrupt </w:t>
-      </w:r>
-      <w:r>
-        <w:rPr>
-          <w:rStyle w:val="IntenseEmphasis"/>
-          <w:b w:val="0"/>
-          <w:bCs w:val="0"/>
-          <w:i w:val="0"/>
-          <w:iCs w:val="0"/>
-          <w:color w:val="auto"/>
-        </w:rPr>
-        <w:t xml:space="preserve">the </w:t>
-      </w:r>
-      <w:proofErr w:type="spellStart"/>
-      <w:r>
-        <w:rPr>
-          <w:rStyle w:val="IntenseEmphasis"/>
-          <w:b w:val="0"/>
-          <w:bCs w:val="0"/>
-          <w:i w:val="0"/>
-          <w:iCs w:val="0"/>
-          <w:color w:val="auto"/>
-        </w:rPr>
-        <w:t>LobbyModel</w:t>
-      </w:r>
-      <w:proofErr w:type="spellEnd"/>
-      <w:r>
-        <w:rPr>
-          <w:rStyle w:val="IntenseEmphasis"/>
-          <w:b w:val="0"/>
-          <w:bCs w:val="0"/>
-          <w:i w:val="0"/>
-          <w:iCs w:val="0"/>
-          <w:color w:val="auto"/>
-        </w:rPr>
-        <w:t xml:space="preserve">. </w:t>
-      </w:r>
-      <w:r>
-        <w:rPr>
-          <w:rStyle w:val="IntenseEmphasis"/>
-          <w:b w:val="0"/>
-          <w:bCs w:val="0"/>
-          <w:i w:val="0"/>
-          <w:iCs w:val="0"/>
-          <w:color w:val="auto"/>
-        </w:rPr>
-        <w:t xml:space="preserve">Secondly, </w:t>
-      </w:r>
-      <w:r>
-        <w:rPr>
-          <w:rStyle w:val="IntenseEmphasis"/>
-          <w:b w:val="0"/>
-          <w:bCs w:val="0"/>
-          <w:i w:val="0"/>
-          <w:iCs w:val="0"/>
-          <w:color w:val="auto"/>
-        </w:rPr>
-        <w:t xml:space="preserve">we </w:t>
-      </w:r>
-      <w:r>
-        <w:rPr>
-          <w:rStyle w:val="IntenseEmphasis"/>
-          <w:b w:val="0"/>
-          <w:bCs w:val="0"/>
-          <w:i w:val="0"/>
-          <w:iCs w:val="0"/>
-          <w:color w:val="auto"/>
-        </w:rPr>
-        <w:t xml:space="preserve">put a lock on </w:t>
-      </w:r>
-      <w:r>
-        <w:rPr>
-          <w:rStyle w:val="IntenseEmphasis"/>
-          <w:b w:val="0"/>
-          <w:bCs w:val="0"/>
-          <w:i w:val="0"/>
-          <w:iCs w:val="0"/>
-          <w:color w:val="auto"/>
-        </w:rPr>
-        <w:t xml:space="preserve">the </w:t>
-      </w:r>
-      <w:proofErr w:type="spellStart"/>
-      <w:r>
-        <w:rPr>
-          <w:rStyle w:val="IntenseEmphasis"/>
-          <w:b w:val="0"/>
-          <w:bCs w:val="0"/>
-          <w:i w:val="0"/>
-          <w:iCs w:val="0"/>
-          <w:color w:val="auto"/>
-        </w:rPr>
-        <w:t>UserThread’s</w:t>
-      </w:r>
-      <w:proofErr w:type="spellEnd"/>
-      <w:r>
-        <w:rPr>
-          <w:rStyle w:val="IntenseEmphasis"/>
-          <w:b w:val="0"/>
-          <w:bCs w:val="0"/>
-          <w:i w:val="0"/>
-          <w:iCs w:val="0"/>
-          <w:color w:val="auto"/>
-        </w:rPr>
-        <w:t xml:space="preserve"> </w:t>
-      </w:r>
-      <w:proofErr w:type="gramStart"/>
-      <w:r>
-        <w:rPr>
-          <w:rStyle w:val="IntenseEmphasis"/>
-          <w:b w:val="0"/>
-          <w:bCs w:val="0"/>
-          <w:i w:val="0"/>
-          <w:iCs w:val="0"/>
-          <w:color w:val="auto"/>
-        </w:rPr>
-        <w:t>output</w:t>
-      </w:r>
-      <w:r>
-        <w:rPr>
-          <w:rStyle w:val="IntenseEmphasis"/>
-          <w:b w:val="0"/>
-          <w:bCs w:val="0"/>
-          <w:i w:val="0"/>
-          <w:iCs w:val="0"/>
-          <w:color w:val="auto"/>
-        </w:rPr>
-        <w:t>(</w:t>
-      </w:r>
-      <w:proofErr w:type="gramEnd"/>
       <w:r>
         <w:rPr>
           <w:rStyle w:val="IntenseEmphasis"/>
@@ -4185,31 +2622,7 @@
           <w:iCs w:val="0"/>
           <w:color w:val="auto"/>
         </w:rPr>
-        <w:t xml:space="preserve">a </w:t>
-      </w:r>
-      <w:proofErr w:type="spellStart"/>
-      <w:r>
-        <w:rPr>
-          <w:rStyle w:val="IntenseEmphasis"/>
-          <w:b w:val="0"/>
-          <w:bCs w:val="0"/>
-          <w:i w:val="0"/>
-          <w:iCs w:val="0"/>
-          <w:color w:val="auto"/>
-        </w:rPr>
-        <w:t>UserThread</w:t>
-      </w:r>
-      <w:proofErr w:type="spellEnd"/>
-      <w:r>
-        <w:rPr>
-          <w:rStyle w:val="IntenseEmphasis"/>
-          <w:b w:val="0"/>
-          <w:bCs w:val="0"/>
-          <w:i w:val="0"/>
-          <w:iCs w:val="0"/>
-          <w:color w:val="auto"/>
-        </w:rPr>
-        <w:t xml:space="preserve"> can only output a message after it’s finished outputting its previous message.</w:t>
+        <w:t>a UserThread can only output a message after it’s finished outputting its previous message.</w:t>
       </w:r>
       <w:r>
         <w:rPr>
@@ -4286,31 +2699,7 @@
           <w:iCs w:val="0"/>
           <w:color w:val="auto"/>
         </w:rPr>
-        <w:t xml:space="preserve"> the </w:t>
-      </w:r>
-      <w:proofErr w:type="spellStart"/>
-      <w:r>
-        <w:rPr>
-          <w:rStyle w:val="IntenseEmphasis"/>
-          <w:b w:val="0"/>
-          <w:bCs w:val="0"/>
-          <w:i w:val="0"/>
-          <w:iCs w:val="0"/>
-          <w:color w:val="auto"/>
-        </w:rPr>
-        <w:t>MessageHandler</w:t>
-      </w:r>
-      <w:proofErr w:type="spellEnd"/>
-      <w:r>
-        <w:rPr>
-          <w:rStyle w:val="IntenseEmphasis"/>
-          <w:b w:val="0"/>
-          <w:bCs w:val="0"/>
-          <w:i w:val="0"/>
-          <w:iCs w:val="0"/>
-          <w:color w:val="auto"/>
-        </w:rPr>
-        <w:t xml:space="preserve"> is located </w:t>
+        <w:t xml:space="preserve"> the MessageHandler is located </w:t>
       </w:r>
       <w:r>
         <w:rPr>
@@ -4332,31 +2721,7 @@
           <w:iCs w:val="0"/>
           <w:color w:val="auto"/>
         </w:rPr>
-        <w:t xml:space="preserve">change the </w:t>
-      </w:r>
-      <w:proofErr w:type="spellStart"/>
-      <w:r>
-        <w:rPr>
-          <w:rStyle w:val="IntenseEmphasis"/>
-          <w:b w:val="0"/>
-          <w:bCs w:val="0"/>
-          <w:i w:val="0"/>
-          <w:iCs w:val="0"/>
-          <w:color w:val="auto"/>
-        </w:rPr>
-        <w:t>LobbyModel</w:t>
-      </w:r>
-      <w:proofErr w:type="spellEnd"/>
-      <w:r>
-        <w:rPr>
-          <w:rStyle w:val="IntenseEmphasis"/>
-          <w:b w:val="0"/>
-          <w:bCs w:val="0"/>
-          <w:i w:val="0"/>
-          <w:iCs w:val="0"/>
-          <w:color w:val="auto"/>
-        </w:rPr>
-        <w:t xml:space="preserve">). </w:t>
+        <w:t xml:space="preserve">change the LobbyModel). </w:t>
       </w:r>
     </w:p>
     <w:p>
@@ -4447,55 +2812,7 @@
           <w:iCs w:val="0"/>
           <w:color w:val="auto"/>
         </w:rPr>
-        <w:t xml:space="preserve">the same Whiteboard. Only now does anything get drawn. This way we eliminate concurrency bugs; </w:t>
-      </w:r>
-      <w:proofErr w:type="spellStart"/>
-      <w:r>
-        <w:rPr>
-          <w:rStyle w:val="IntenseEmphasis"/>
-          <w:b w:val="0"/>
-          <w:bCs w:val="0"/>
-          <w:i w:val="0"/>
-          <w:iCs w:val="0"/>
-          <w:color w:val="auto"/>
-        </w:rPr>
-        <w:t>ie</w:t>
-      </w:r>
-      <w:proofErr w:type="spellEnd"/>
-      <w:r>
-        <w:rPr>
-          <w:rStyle w:val="IntenseEmphasis"/>
-          <w:b w:val="0"/>
-          <w:bCs w:val="0"/>
-          <w:i w:val="0"/>
-          <w:iCs w:val="0"/>
-          <w:color w:val="auto"/>
-        </w:rPr>
-        <w:t xml:space="preserve">. </w:t>
-      </w:r>
-      <w:proofErr w:type="gramStart"/>
-      <w:r>
-        <w:rPr>
-          <w:rStyle w:val="IntenseEmphasis"/>
-          <w:b w:val="0"/>
-          <w:bCs w:val="0"/>
-          <w:i w:val="0"/>
-          <w:iCs w:val="0"/>
-          <w:color w:val="auto"/>
-        </w:rPr>
-        <w:t>local</w:t>
-      </w:r>
-      <w:proofErr w:type="gramEnd"/>
-      <w:r>
-        <w:rPr>
-          <w:rStyle w:val="IntenseEmphasis"/>
-          <w:b w:val="0"/>
-          <w:bCs w:val="0"/>
-          <w:i w:val="0"/>
-          <w:iCs w:val="0"/>
-          <w:color w:val="auto"/>
-        </w:rPr>
-        <w:t xml:space="preserve"> Canvases are </w:t>
+        <w:t xml:space="preserve">the same Whiteboard. Only now does anything get drawn. This way we eliminate concurrency bugs; ie. local Canvases are </w:t>
       </w:r>
       <w:r>
         <w:rPr>
@@ -4643,29 +2960,16 @@
         </w:rPr>
         <w:t xml:space="preserve">for the </w:t>
       </w:r>
-      <w:proofErr w:type="spellStart"/>
-      <w:r>
-        <w:rPr>
-          <w:rStyle w:val="IntenseEmphasis"/>
-          <w:b w:val="0"/>
-          <w:bCs w:val="0"/>
-          <w:i w:val="0"/>
-          <w:iCs w:val="0"/>
-          <w:color w:val="auto"/>
-        </w:rPr>
-        <w:t>MessageHandler</w:t>
-      </w:r>
-      <w:proofErr w:type="spellEnd"/>
-      <w:r>
-        <w:rPr>
-          <w:rStyle w:val="IntenseEmphasis"/>
-          <w:b w:val="0"/>
-          <w:bCs w:val="0"/>
-          <w:i w:val="0"/>
-          <w:iCs w:val="0"/>
-          <w:color w:val="auto"/>
-        </w:rPr>
-        <w:t xml:space="preserve"> which test every </w:t>
+      <w:r>
+        <w:rPr>
+          <w:rStyle w:val="IntenseEmphasis"/>
+          <w:b w:val="0"/>
+          <w:bCs w:val="0"/>
+          <w:i w:val="0"/>
+          <w:iCs w:val="0"/>
+          <w:color w:val="auto"/>
+        </w:rPr>
+        <w:t xml:space="preserve">MessageHandler which test every </w:t>
       </w:r>
       <w:r>
         <w:rPr>
@@ -4744,29 +3048,16 @@
         </w:rPr>
         <w:t xml:space="preserve">and </w:t>
       </w:r>
-      <w:proofErr w:type="spellStart"/>
-      <w:r>
-        <w:rPr>
-          <w:rStyle w:val="IntenseEmphasis"/>
-          <w:b w:val="0"/>
-          <w:bCs w:val="0"/>
-          <w:i w:val="0"/>
-          <w:iCs w:val="0"/>
-          <w:color w:val="auto"/>
-        </w:rPr>
-        <w:t>LobbyModel</w:t>
-      </w:r>
-      <w:proofErr w:type="spellEnd"/>
-      <w:r>
-        <w:rPr>
-          <w:rStyle w:val="IntenseEmphasis"/>
-          <w:b w:val="0"/>
-          <w:bCs w:val="0"/>
-          <w:i w:val="0"/>
-          <w:iCs w:val="0"/>
-          <w:color w:val="auto"/>
-        </w:rPr>
-        <w:t>.</w:t>
+      <w:r>
+        <w:rPr>
+          <w:rStyle w:val="IntenseEmphasis"/>
+          <w:b w:val="0"/>
+          <w:bCs w:val="0"/>
+          <w:i w:val="0"/>
+          <w:iCs w:val="0"/>
+          <w:color w:val="auto"/>
+        </w:rPr>
+        <w:t>LobbyModel.</w:t>
       </w:r>
       <w:r>
         <w:rPr>
@@ -4835,90 +3126,18 @@
           <w:iCs w:val="0"/>
           <w:color w:val="auto"/>
         </w:rPr>
-        <w:t xml:space="preserve"> This includes the Canvas’ functionality such as the different types of drawings and the real-time addition of users to the Canvas. The </w:t>
-      </w:r>
-      <w:proofErr w:type="spellStart"/>
-      <w:r>
-        <w:rPr>
-          <w:rStyle w:val="IntenseEmphasis"/>
-          <w:b w:val="0"/>
-          <w:bCs w:val="0"/>
-          <w:i w:val="0"/>
-          <w:iCs w:val="0"/>
-          <w:color w:val="auto"/>
-        </w:rPr>
-        <w:t>lobbyGUI</w:t>
-      </w:r>
-      <w:proofErr w:type="spellEnd"/>
-      <w:r>
-        <w:rPr>
-          <w:rStyle w:val="IntenseEmphasis"/>
-          <w:b w:val="0"/>
-          <w:bCs w:val="0"/>
-          <w:i w:val="0"/>
-          <w:iCs w:val="0"/>
-          <w:color w:val="auto"/>
-        </w:rPr>
-        <w:t xml:space="preserve"> is also tested thoroughly as this is the most active View. It must be able to respond to every message previously tested in the </w:t>
-      </w:r>
-      <w:proofErr w:type="spellStart"/>
-      <w:r>
-        <w:rPr>
-          <w:rStyle w:val="IntenseEmphasis"/>
-          <w:b w:val="0"/>
-          <w:bCs w:val="0"/>
-          <w:i w:val="0"/>
-          <w:iCs w:val="0"/>
-          <w:color w:val="auto"/>
-        </w:rPr>
-        <w:t>MessageHandler</w:t>
-      </w:r>
-      <w:proofErr w:type="spellEnd"/>
-      <w:r>
-        <w:rPr>
-          <w:rStyle w:val="IntenseEmphasis"/>
-          <w:b w:val="0"/>
-          <w:bCs w:val="0"/>
-          <w:i w:val="0"/>
-          <w:iCs w:val="0"/>
-          <w:color w:val="auto"/>
-        </w:rPr>
-        <w:t>. For this reason, this is the last set of tests ran. Proper activity is defined as every Controller</w:t>
-      </w:r>
-      <w:r>
-        <w:rPr>
-          <w:rStyle w:val="IntenseEmphasis"/>
-          <w:b w:val="0"/>
-          <w:bCs w:val="0"/>
-          <w:i w:val="0"/>
-          <w:iCs w:val="0"/>
-          <w:color w:val="auto"/>
-        </w:rPr>
-        <w:t xml:space="preserve">, </w:t>
-      </w:r>
-      <w:proofErr w:type="spellStart"/>
-      <w:r>
-        <w:rPr>
-          <w:rStyle w:val="IntenseEmphasis"/>
-          <w:b w:val="0"/>
-          <w:bCs w:val="0"/>
-          <w:i w:val="0"/>
-          <w:iCs w:val="0"/>
-          <w:color w:val="auto"/>
-        </w:rPr>
-        <w:t>LobbyGUI</w:t>
-      </w:r>
-      <w:proofErr w:type="spellEnd"/>
-      <w:r>
-        <w:rPr>
-          <w:rStyle w:val="IntenseEmphasis"/>
-          <w:b w:val="0"/>
-          <w:bCs w:val="0"/>
-          <w:i w:val="0"/>
-          <w:iCs w:val="0"/>
-          <w:color w:val="auto"/>
-        </w:rPr>
-        <w:t xml:space="preserve">, (which is </w:t>
+        <w:t xml:space="preserve"> This includes the Canvas’ functionality such as the different types of drawings and the real-time addition of users to the Canvas. The lobbyGUI is also tested thoroughly as this is the most active View. It must be able to respond to every message previously tested in the MessageHandler. For this reason, this is the last set of tests ran. Proper activity is defined as every Controller</w:t>
+      </w:r>
+      <w:r>
+        <w:rPr>
+          <w:rStyle w:val="IntenseEmphasis"/>
+          <w:b w:val="0"/>
+          <w:bCs w:val="0"/>
+          <w:i w:val="0"/>
+          <w:iCs w:val="0"/>
+          <w:color w:val="auto"/>
+        </w:rPr>
+        <w:t xml:space="preserve">, LobbyGUI, (which is </w:t>
       </w:r>
       <w:r>
         <w:rPr>
@@ -4962,31 +3181,7 @@
           <w:iCs w:val="0"/>
           <w:color w:val="auto"/>
         </w:rPr>
-        <w:t xml:space="preserve">broadcast and receive messages, accurately display them to the View, </w:t>
-      </w:r>
-      <w:proofErr w:type="spellStart"/>
-      <w:r>
-        <w:rPr>
-          <w:rStyle w:val="IntenseEmphasis"/>
-          <w:b w:val="0"/>
-          <w:bCs w:val="0"/>
-          <w:i w:val="0"/>
-          <w:iCs w:val="0"/>
-          <w:color w:val="auto"/>
-        </w:rPr>
-        <w:t>LobbyGUI</w:t>
-      </w:r>
-      <w:proofErr w:type="spellEnd"/>
-      <w:r>
-        <w:rPr>
-          <w:rStyle w:val="IntenseEmphasis"/>
-          <w:b w:val="0"/>
-          <w:bCs w:val="0"/>
-          <w:i w:val="0"/>
-          <w:iCs w:val="0"/>
-          <w:color w:val="auto"/>
-        </w:rPr>
-        <w:t>.</w:t>
+        <w:t>broadcast and receive messages, accurately display them to the View, LobbyGUI.</w:t>
       </w:r>
       <w:r>
         <w:rPr>
@@ -5633,6 +3828,12 @@
       <w:szCs w:val="20"/>
     </w:rPr>
   </w:style>
+  <w:style w:type="paragraph" w:styleId="NoSpacing">
+    <w:name w:val="No Spacing"/>
+    <w:uiPriority w:val="1"/>
+    <w:qFormat/>
+    <w:rsid w:val="009015B9"/>
+  </w:style>
 </w:styles>
 </file>
 
@@ -6719,41 +4920,41 @@
     </dgm:pt>
   </dgm:ptLst>
   <dgm:cxnLst>
-    <dgm:cxn modelId="{DCA4EC47-BE95-46E5-9C8E-2D098A94A587}" type="presOf" srcId="{F876F55B-2EC7-F949-BD67-D3EA3D8D8A42}" destId="{9B16414E-45B2-3E45-A795-61E71B8870B0}" srcOrd="0" destOrd="0" presId="urn:microsoft.com/office/officeart/2009/layout/CirclePictureHierarchy"/>
-    <dgm:cxn modelId="{4A989444-0995-4232-BBE4-A613A35529A4}" type="presOf" srcId="{EE7787CD-AB43-3143-B32C-CC5E491E9EEA}" destId="{D30D3209-90F4-3C4A-8104-AA954316C8F1}" srcOrd="0" destOrd="0" presId="urn:microsoft.com/office/officeart/2009/layout/CirclePictureHierarchy"/>
-    <dgm:cxn modelId="{13392A0F-EE44-4D99-AE3C-E01DD0B258EE}" type="presOf" srcId="{33EBA326-897C-C749-8222-63CFE4338950}" destId="{D4B88A17-B652-C14D-9057-64B84A1A460F}" srcOrd="0" destOrd="0" presId="urn:microsoft.com/office/officeart/2009/layout/CirclePictureHierarchy"/>
-    <dgm:cxn modelId="{F1252743-7B74-46CF-AF1A-92E67CD8795E}" type="presOf" srcId="{A6C72691-F255-2E49-B2B0-7915C0A07F66}" destId="{2FF95DA7-72F9-1A43-9F5E-80FBA96CD482}" srcOrd="0" destOrd="0" presId="urn:microsoft.com/office/officeart/2009/layout/CirclePictureHierarchy"/>
+    <dgm:cxn modelId="{25218026-D521-4BD2-B337-34C0DC0AAF8A}" type="presOf" srcId="{4C074AE8-1B8B-D340-BC37-E721547C3304}" destId="{FF0FF5D5-4878-B949-A02F-A20E59C52D62}" srcOrd="0" destOrd="0" presId="urn:microsoft.com/office/officeart/2009/layout/CirclePictureHierarchy"/>
+    <dgm:cxn modelId="{4A01325D-5F2A-4C75-AFBA-D21836F758B0}" type="presOf" srcId="{A6C72691-F255-2E49-B2B0-7915C0A07F66}" destId="{2FF95DA7-72F9-1A43-9F5E-80FBA96CD482}" srcOrd="0" destOrd="0" presId="urn:microsoft.com/office/officeart/2009/layout/CirclePictureHierarchy"/>
+    <dgm:cxn modelId="{F10A03E1-5B31-4E44-A66E-DC3E6E72230D}" type="presOf" srcId="{EE7787CD-AB43-3143-B32C-CC5E491E9EEA}" destId="{D30D3209-90F4-3C4A-8104-AA954316C8F1}" srcOrd="0" destOrd="0" presId="urn:microsoft.com/office/officeart/2009/layout/CirclePictureHierarchy"/>
+    <dgm:cxn modelId="{7AD5784F-B6C3-4301-93F5-071C1E195253}" type="presOf" srcId="{A636C1B5-B350-2942-BA52-76293218CC9E}" destId="{016A116D-47B1-3B46-B27D-A2C935C1055E}" srcOrd="0" destOrd="0" presId="urn:microsoft.com/office/officeart/2009/layout/CirclePictureHierarchy"/>
     <dgm:cxn modelId="{4444801D-7A66-3C40-9EFF-DA1AC48DCEDA}" srcId="{F876F55B-2EC7-F949-BD67-D3EA3D8D8A42}" destId="{33EBA326-897C-C749-8222-63CFE4338950}" srcOrd="1" destOrd="0" parTransId="{A6C72691-F255-2E49-B2B0-7915C0A07F66}" sibTransId="{0D543C0D-5275-F843-AAA9-B0E1544F62AA}"/>
-    <dgm:cxn modelId="{FA96157E-24B3-49B2-BFD4-802AE92CA040}" type="presOf" srcId="{B26310AA-EC3E-A542-8505-0B613715C015}" destId="{612EB908-D9D9-B848-9DBF-3D9AE8509901}" srcOrd="0" destOrd="0" presId="urn:microsoft.com/office/officeart/2009/layout/CirclePictureHierarchy"/>
-    <dgm:cxn modelId="{6BD3BCA0-BC67-4F41-A336-C0B8E0A9C5D6}" type="presOf" srcId="{4C074AE8-1B8B-D340-BC37-E721547C3304}" destId="{FF0FF5D5-4878-B949-A02F-A20E59C52D62}" srcOrd="0" destOrd="0" presId="urn:microsoft.com/office/officeart/2009/layout/CirclePictureHierarchy"/>
-    <dgm:cxn modelId="{6B297EA2-AEC5-4655-BFFF-88E23A42DEDC}" type="presOf" srcId="{A636C1B5-B350-2942-BA52-76293218CC9E}" destId="{016A116D-47B1-3B46-B27D-A2C935C1055E}" srcOrd="0" destOrd="0" presId="urn:microsoft.com/office/officeart/2009/layout/CirclePictureHierarchy"/>
+    <dgm:cxn modelId="{A3B1683D-74E2-4D9D-886C-0127F3C77BE4}" type="presOf" srcId="{54C54C8C-DA19-0245-B161-B251A6AEAF8C}" destId="{D7500795-A7B4-9F4E-B8BA-6474E50D0319}" srcOrd="0" destOrd="0" presId="urn:microsoft.com/office/officeart/2009/layout/CirclePictureHierarchy"/>
+    <dgm:cxn modelId="{227191E5-B984-40E2-984E-EA192FD594CA}" type="presOf" srcId="{F876F55B-2EC7-F949-BD67-D3EA3D8D8A42}" destId="{9B16414E-45B2-3E45-A795-61E71B8870B0}" srcOrd="0" destOrd="0" presId="urn:microsoft.com/office/officeart/2009/layout/CirclePictureHierarchy"/>
+    <dgm:cxn modelId="{83E60E6B-0545-4A46-8E8E-DC1B994A26F9}" type="presOf" srcId="{B26310AA-EC3E-A542-8505-0B613715C015}" destId="{612EB908-D9D9-B848-9DBF-3D9AE8509901}" srcOrd="0" destOrd="0" presId="urn:microsoft.com/office/officeart/2009/layout/CirclePictureHierarchy"/>
     <dgm:cxn modelId="{AAB95A14-AAA2-D440-B230-5E668BE411B7}" srcId="{B26310AA-EC3E-A542-8505-0B613715C015}" destId="{F876F55B-2EC7-F949-BD67-D3EA3D8D8A42}" srcOrd="0" destOrd="0" parTransId="{E1547581-25F0-C048-83B7-CE9D4F92055C}" sibTransId="{E98F19A2-01C7-8E4B-AF10-3F73C302D44C}"/>
-    <dgm:cxn modelId="{45E10807-6B1D-433D-BB75-5EF379873B54}" type="presOf" srcId="{54C54C8C-DA19-0245-B161-B251A6AEAF8C}" destId="{D7500795-A7B4-9F4E-B8BA-6474E50D0319}" srcOrd="0" destOrd="0" presId="urn:microsoft.com/office/officeart/2009/layout/CirclePictureHierarchy"/>
+    <dgm:cxn modelId="{7F921D64-9BFA-4B15-B03F-33EC6184F230}" type="presOf" srcId="{33EBA326-897C-C749-8222-63CFE4338950}" destId="{D4B88A17-B652-C14D-9057-64B84A1A460F}" srcOrd="0" destOrd="0" presId="urn:microsoft.com/office/officeart/2009/layout/CirclePictureHierarchy"/>
     <dgm:cxn modelId="{16DA4A09-33BF-2143-9C67-AC8E70CFAE84}" srcId="{33EBA326-897C-C749-8222-63CFE4338950}" destId="{4C074AE8-1B8B-D340-BC37-E721547C3304}" srcOrd="0" destOrd="0" parTransId="{54C54C8C-DA19-0245-B161-B251A6AEAF8C}" sibTransId="{52E9FFFD-71C0-1849-A9C0-4ED217EF3859}"/>
     <dgm:cxn modelId="{E553BAED-D42E-9C4D-8B15-DAE1F6F67C03}" srcId="{F876F55B-2EC7-F949-BD67-D3EA3D8D8A42}" destId="{EE7787CD-AB43-3143-B32C-CC5E491E9EEA}" srcOrd="0" destOrd="0" parTransId="{A636C1B5-B350-2942-BA52-76293218CC9E}" sibTransId="{32FAD56D-9141-B643-B5C8-1C09C5E87BA0}"/>
-    <dgm:cxn modelId="{D0F3B06B-AA14-413F-BCBA-216C9AF4FE2B}" type="presParOf" srcId="{612EB908-D9D9-B848-9DBF-3D9AE8509901}" destId="{C43AE6DD-9EB4-7248-9F02-9A4306BE3467}" srcOrd="0" destOrd="0" presId="urn:microsoft.com/office/officeart/2009/layout/CirclePictureHierarchy"/>
-    <dgm:cxn modelId="{C5138637-CA41-48CC-9063-A201B0FB7E50}" type="presParOf" srcId="{C43AE6DD-9EB4-7248-9F02-9A4306BE3467}" destId="{A8F001F0-DFE4-1A4E-A54A-4D26D503ED6C}" srcOrd="0" destOrd="0" presId="urn:microsoft.com/office/officeart/2009/layout/CirclePictureHierarchy"/>
-    <dgm:cxn modelId="{5ECCAB64-D78B-4BF7-9C02-CEE167D35B33}" type="presParOf" srcId="{A8F001F0-DFE4-1A4E-A54A-4D26D503ED6C}" destId="{C0154E98-98E5-A746-87CF-8AD1BE5DE1B2}" srcOrd="0" destOrd="0" presId="urn:microsoft.com/office/officeart/2009/layout/CirclePictureHierarchy"/>
-    <dgm:cxn modelId="{1E05B26F-807B-4931-8032-2B41260B2B5E}" type="presParOf" srcId="{A8F001F0-DFE4-1A4E-A54A-4D26D503ED6C}" destId="{9B16414E-45B2-3E45-A795-61E71B8870B0}" srcOrd="1" destOrd="0" presId="urn:microsoft.com/office/officeart/2009/layout/CirclePictureHierarchy"/>
-    <dgm:cxn modelId="{369F5673-F5D8-4238-AADE-4DA379DF8BB8}" type="presParOf" srcId="{C43AE6DD-9EB4-7248-9F02-9A4306BE3467}" destId="{7D0E1727-9216-3445-818E-80E211046C15}" srcOrd="1" destOrd="0" presId="urn:microsoft.com/office/officeart/2009/layout/CirclePictureHierarchy"/>
-    <dgm:cxn modelId="{E4038B4B-010F-461A-96A2-FF23FD528082}" type="presParOf" srcId="{7D0E1727-9216-3445-818E-80E211046C15}" destId="{016A116D-47B1-3B46-B27D-A2C935C1055E}" srcOrd="0" destOrd="0" presId="urn:microsoft.com/office/officeart/2009/layout/CirclePictureHierarchy"/>
-    <dgm:cxn modelId="{0CAEF164-0790-49C9-9A7C-A2639AF2C70A}" type="presParOf" srcId="{7D0E1727-9216-3445-818E-80E211046C15}" destId="{6AB470B2-B496-C94C-A757-92C1BA655AC5}" srcOrd="1" destOrd="0" presId="urn:microsoft.com/office/officeart/2009/layout/CirclePictureHierarchy"/>
-    <dgm:cxn modelId="{254BD39F-197D-4A88-B92C-70E584CF4375}" type="presParOf" srcId="{6AB470B2-B496-C94C-A757-92C1BA655AC5}" destId="{8E06502C-1370-E842-B35E-10002848B2DA}" srcOrd="0" destOrd="0" presId="urn:microsoft.com/office/officeart/2009/layout/CirclePictureHierarchy"/>
-    <dgm:cxn modelId="{8F748ACE-01B6-4634-8B1F-2B56A0325B7F}" type="presParOf" srcId="{8E06502C-1370-E842-B35E-10002848B2DA}" destId="{D4D69B3C-0DA3-2D4F-9E5E-11E8848DE2E5}" srcOrd="0" destOrd="0" presId="urn:microsoft.com/office/officeart/2009/layout/CirclePictureHierarchy"/>
-    <dgm:cxn modelId="{3F1BE1C6-7D05-4D50-B00A-D99B72107167}" type="presParOf" srcId="{8E06502C-1370-E842-B35E-10002848B2DA}" destId="{D30D3209-90F4-3C4A-8104-AA954316C8F1}" srcOrd="1" destOrd="0" presId="urn:microsoft.com/office/officeart/2009/layout/CirclePictureHierarchy"/>
-    <dgm:cxn modelId="{5D84B3AB-D9C0-456E-9895-61C7456A8B12}" type="presParOf" srcId="{6AB470B2-B496-C94C-A757-92C1BA655AC5}" destId="{39B68B7C-1975-7140-9DB8-2928F2F63B6F}" srcOrd="1" destOrd="0" presId="urn:microsoft.com/office/officeart/2009/layout/CirclePictureHierarchy"/>
-    <dgm:cxn modelId="{2B190D5C-9BAF-4604-B3F0-36D6E1DB22D1}" type="presParOf" srcId="{7D0E1727-9216-3445-818E-80E211046C15}" destId="{2FF95DA7-72F9-1A43-9F5E-80FBA96CD482}" srcOrd="2" destOrd="0" presId="urn:microsoft.com/office/officeart/2009/layout/CirclePictureHierarchy"/>
-    <dgm:cxn modelId="{85742412-0014-447E-AEA9-5CD06FD8A829}" type="presParOf" srcId="{7D0E1727-9216-3445-818E-80E211046C15}" destId="{FA66B28E-62CF-D140-836F-4429D2ADAFCB}" srcOrd="3" destOrd="0" presId="urn:microsoft.com/office/officeart/2009/layout/CirclePictureHierarchy"/>
-    <dgm:cxn modelId="{E9E0D57D-CCEA-4CF9-B76E-4CCEA8859C2E}" type="presParOf" srcId="{FA66B28E-62CF-D140-836F-4429D2ADAFCB}" destId="{0D56951D-4B88-BD42-B807-0E44BBFF856F}" srcOrd="0" destOrd="0" presId="urn:microsoft.com/office/officeart/2009/layout/CirclePictureHierarchy"/>
-    <dgm:cxn modelId="{8475D6ED-E219-4F54-A41B-F39A0B904310}" type="presParOf" srcId="{0D56951D-4B88-BD42-B807-0E44BBFF856F}" destId="{C72D1D74-287F-F749-BC77-99380F54D781}" srcOrd="0" destOrd="0" presId="urn:microsoft.com/office/officeart/2009/layout/CirclePictureHierarchy"/>
-    <dgm:cxn modelId="{66919C08-5C05-483B-B2BB-D1C9232E50B3}" type="presParOf" srcId="{0D56951D-4B88-BD42-B807-0E44BBFF856F}" destId="{D4B88A17-B652-C14D-9057-64B84A1A460F}" srcOrd="1" destOrd="0" presId="urn:microsoft.com/office/officeart/2009/layout/CirclePictureHierarchy"/>
-    <dgm:cxn modelId="{7F3068A9-F65E-45C0-9CCF-5ADC39500329}" type="presParOf" srcId="{FA66B28E-62CF-D140-836F-4429D2ADAFCB}" destId="{EB2F29CB-16D9-2447-80A1-82980CC34AD6}" srcOrd="1" destOrd="0" presId="urn:microsoft.com/office/officeart/2009/layout/CirclePictureHierarchy"/>
-    <dgm:cxn modelId="{AA296C39-564D-4430-B0FF-857C5CC1F5FF}" type="presParOf" srcId="{EB2F29CB-16D9-2447-80A1-82980CC34AD6}" destId="{D7500795-A7B4-9F4E-B8BA-6474E50D0319}" srcOrd="0" destOrd="0" presId="urn:microsoft.com/office/officeart/2009/layout/CirclePictureHierarchy"/>
-    <dgm:cxn modelId="{2D28AA25-223D-496D-8CF5-0193BE17D82D}" type="presParOf" srcId="{EB2F29CB-16D9-2447-80A1-82980CC34AD6}" destId="{3F67E0B3-B715-EE42-87A1-3E4046DD01EF}" srcOrd="1" destOrd="0" presId="urn:microsoft.com/office/officeart/2009/layout/CirclePictureHierarchy"/>
-    <dgm:cxn modelId="{36EF5A06-F794-44A8-854F-42323D2C70BE}" type="presParOf" srcId="{3F67E0B3-B715-EE42-87A1-3E4046DD01EF}" destId="{9F26DF26-4C2D-8E48-965A-860EE6C994D5}" srcOrd="0" destOrd="0" presId="urn:microsoft.com/office/officeart/2009/layout/CirclePictureHierarchy"/>
-    <dgm:cxn modelId="{820CAE64-37BD-4F36-AD58-5098C692E0DE}" type="presParOf" srcId="{9F26DF26-4C2D-8E48-965A-860EE6C994D5}" destId="{82B25CE1-DF82-E44B-BD69-190CD7321A84}" srcOrd="0" destOrd="0" presId="urn:microsoft.com/office/officeart/2009/layout/CirclePictureHierarchy"/>
-    <dgm:cxn modelId="{B3D8CB18-A0EF-4D79-867A-415AB5AF00D1}" type="presParOf" srcId="{9F26DF26-4C2D-8E48-965A-860EE6C994D5}" destId="{FF0FF5D5-4878-B949-A02F-A20E59C52D62}" srcOrd="1" destOrd="0" presId="urn:microsoft.com/office/officeart/2009/layout/CirclePictureHierarchy"/>
-    <dgm:cxn modelId="{6322F330-BC64-4533-ADD8-A2E2623FF204}" type="presParOf" srcId="{3F67E0B3-B715-EE42-87A1-3E4046DD01EF}" destId="{CE8B3E29-BD3E-E246-B90A-A53E3379C16C}" srcOrd="1" destOrd="0" presId="urn:microsoft.com/office/officeart/2009/layout/CirclePictureHierarchy"/>
+    <dgm:cxn modelId="{07FBDF5C-04FF-48BC-A5B3-4803F494C182}" type="presParOf" srcId="{612EB908-D9D9-B848-9DBF-3D9AE8509901}" destId="{C43AE6DD-9EB4-7248-9F02-9A4306BE3467}" srcOrd="0" destOrd="0" presId="urn:microsoft.com/office/officeart/2009/layout/CirclePictureHierarchy"/>
+    <dgm:cxn modelId="{4678D792-8E6C-4159-9215-4CE2C6864F5F}" type="presParOf" srcId="{C43AE6DD-9EB4-7248-9F02-9A4306BE3467}" destId="{A8F001F0-DFE4-1A4E-A54A-4D26D503ED6C}" srcOrd="0" destOrd="0" presId="urn:microsoft.com/office/officeart/2009/layout/CirclePictureHierarchy"/>
+    <dgm:cxn modelId="{C98BE5BE-95C0-44AE-AD9B-D5FAC36EF473}" type="presParOf" srcId="{A8F001F0-DFE4-1A4E-A54A-4D26D503ED6C}" destId="{C0154E98-98E5-A746-87CF-8AD1BE5DE1B2}" srcOrd="0" destOrd="0" presId="urn:microsoft.com/office/officeart/2009/layout/CirclePictureHierarchy"/>
+    <dgm:cxn modelId="{3C0A9CE1-EA74-4469-80B3-CE5D4D3B2E6F}" type="presParOf" srcId="{A8F001F0-DFE4-1A4E-A54A-4D26D503ED6C}" destId="{9B16414E-45B2-3E45-A795-61E71B8870B0}" srcOrd="1" destOrd="0" presId="urn:microsoft.com/office/officeart/2009/layout/CirclePictureHierarchy"/>
+    <dgm:cxn modelId="{62F24DF3-13B0-4BB6-907C-B3B3E5F59B28}" type="presParOf" srcId="{C43AE6DD-9EB4-7248-9F02-9A4306BE3467}" destId="{7D0E1727-9216-3445-818E-80E211046C15}" srcOrd="1" destOrd="0" presId="urn:microsoft.com/office/officeart/2009/layout/CirclePictureHierarchy"/>
+    <dgm:cxn modelId="{3D678FB8-B1A2-49BF-9225-5FCA9F3D8B7F}" type="presParOf" srcId="{7D0E1727-9216-3445-818E-80E211046C15}" destId="{016A116D-47B1-3B46-B27D-A2C935C1055E}" srcOrd="0" destOrd="0" presId="urn:microsoft.com/office/officeart/2009/layout/CirclePictureHierarchy"/>
+    <dgm:cxn modelId="{25B094D6-DEDC-4A83-B043-10F9B9925492}" type="presParOf" srcId="{7D0E1727-9216-3445-818E-80E211046C15}" destId="{6AB470B2-B496-C94C-A757-92C1BA655AC5}" srcOrd="1" destOrd="0" presId="urn:microsoft.com/office/officeart/2009/layout/CirclePictureHierarchy"/>
+    <dgm:cxn modelId="{C423C958-7505-4FD0-A471-37858B2BAB0C}" type="presParOf" srcId="{6AB470B2-B496-C94C-A757-92C1BA655AC5}" destId="{8E06502C-1370-E842-B35E-10002848B2DA}" srcOrd="0" destOrd="0" presId="urn:microsoft.com/office/officeart/2009/layout/CirclePictureHierarchy"/>
+    <dgm:cxn modelId="{1DE26D9E-0FA3-4062-A81F-FDCAB66C15F2}" type="presParOf" srcId="{8E06502C-1370-E842-B35E-10002848B2DA}" destId="{D4D69B3C-0DA3-2D4F-9E5E-11E8848DE2E5}" srcOrd="0" destOrd="0" presId="urn:microsoft.com/office/officeart/2009/layout/CirclePictureHierarchy"/>
+    <dgm:cxn modelId="{C5CF5509-5FD0-45E4-88BB-28F4280A097D}" type="presParOf" srcId="{8E06502C-1370-E842-B35E-10002848B2DA}" destId="{D30D3209-90F4-3C4A-8104-AA954316C8F1}" srcOrd="1" destOrd="0" presId="urn:microsoft.com/office/officeart/2009/layout/CirclePictureHierarchy"/>
+    <dgm:cxn modelId="{C8441EBA-952D-49F8-B6E2-F1D418F7C27C}" type="presParOf" srcId="{6AB470B2-B496-C94C-A757-92C1BA655AC5}" destId="{39B68B7C-1975-7140-9DB8-2928F2F63B6F}" srcOrd="1" destOrd="0" presId="urn:microsoft.com/office/officeart/2009/layout/CirclePictureHierarchy"/>
+    <dgm:cxn modelId="{157E9B1C-6A7F-45FF-930F-FF13A515ABEC}" type="presParOf" srcId="{7D0E1727-9216-3445-818E-80E211046C15}" destId="{2FF95DA7-72F9-1A43-9F5E-80FBA96CD482}" srcOrd="2" destOrd="0" presId="urn:microsoft.com/office/officeart/2009/layout/CirclePictureHierarchy"/>
+    <dgm:cxn modelId="{1D456CA7-B0A9-4759-BE72-021A4CEC55C3}" type="presParOf" srcId="{7D0E1727-9216-3445-818E-80E211046C15}" destId="{FA66B28E-62CF-D140-836F-4429D2ADAFCB}" srcOrd="3" destOrd="0" presId="urn:microsoft.com/office/officeart/2009/layout/CirclePictureHierarchy"/>
+    <dgm:cxn modelId="{27AF4BCB-6644-455A-806A-C0337E29AD54}" type="presParOf" srcId="{FA66B28E-62CF-D140-836F-4429D2ADAFCB}" destId="{0D56951D-4B88-BD42-B807-0E44BBFF856F}" srcOrd="0" destOrd="0" presId="urn:microsoft.com/office/officeart/2009/layout/CirclePictureHierarchy"/>
+    <dgm:cxn modelId="{F2EE3E79-FDE2-470A-B3D7-67A27A7C87EF}" type="presParOf" srcId="{0D56951D-4B88-BD42-B807-0E44BBFF856F}" destId="{C72D1D74-287F-F749-BC77-99380F54D781}" srcOrd="0" destOrd="0" presId="urn:microsoft.com/office/officeart/2009/layout/CirclePictureHierarchy"/>
+    <dgm:cxn modelId="{715E171D-7A04-47D0-871B-37D8EBBB8002}" type="presParOf" srcId="{0D56951D-4B88-BD42-B807-0E44BBFF856F}" destId="{D4B88A17-B652-C14D-9057-64B84A1A460F}" srcOrd="1" destOrd="0" presId="urn:microsoft.com/office/officeart/2009/layout/CirclePictureHierarchy"/>
+    <dgm:cxn modelId="{841979A8-EDCA-4CAA-AFD6-BCD641AA04D1}" type="presParOf" srcId="{FA66B28E-62CF-D140-836F-4429D2ADAFCB}" destId="{EB2F29CB-16D9-2447-80A1-82980CC34AD6}" srcOrd="1" destOrd="0" presId="urn:microsoft.com/office/officeart/2009/layout/CirclePictureHierarchy"/>
+    <dgm:cxn modelId="{56B284B3-B57E-48BF-B1D4-62C3EF6236D4}" type="presParOf" srcId="{EB2F29CB-16D9-2447-80A1-82980CC34AD6}" destId="{D7500795-A7B4-9F4E-B8BA-6474E50D0319}" srcOrd="0" destOrd="0" presId="urn:microsoft.com/office/officeart/2009/layout/CirclePictureHierarchy"/>
+    <dgm:cxn modelId="{28C695DA-25A4-43A8-B689-5E10603833FA}" type="presParOf" srcId="{EB2F29CB-16D9-2447-80A1-82980CC34AD6}" destId="{3F67E0B3-B715-EE42-87A1-3E4046DD01EF}" srcOrd="1" destOrd="0" presId="urn:microsoft.com/office/officeart/2009/layout/CirclePictureHierarchy"/>
+    <dgm:cxn modelId="{68D48A32-247A-419B-9B6C-975B4D4620D0}" type="presParOf" srcId="{3F67E0B3-B715-EE42-87A1-3E4046DD01EF}" destId="{9F26DF26-4C2D-8E48-965A-860EE6C994D5}" srcOrd="0" destOrd="0" presId="urn:microsoft.com/office/officeart/2009/layout/CirclePictureHierarchy"/>
+    <dgm:cxn modelId="{6E4B2F03-4F67-446A-AABE-BC4FC006E5E5}" type="presParOf" srcId="{9F26DF26-4C2D-8E48-965A-860EE6C994D5}" destId="{82B25CE1-DF82-E44B-BD69-190CD7321A84}" srcOrd="0" destOrd="0" presId="urn:microsoft.com/office/officeart/2009/layout/CirclePictureHierarchy"/>
+    <dgm:cxn modelId="{A1BBDCD0-8473-454E-954A-CE5FD90D6829}" type="presParOf" srcId="{9F26DF26-4C2D-8E48-965A-860EE6C994D5}" destId="{FF0FF5D5-4878-B949-A02F-A20E59C52D62}" srcOrd="1" destOrd="0" presId="urn:microsoft.com/office/officeart/2009/layout/CirclePictureHierarchy"/>
+    <dgm:cxn modelId="{D587C1CE-829F-4DA2-9DE2-9BDC1404EE36}" type="presParOf" srcId="{3F67E0B3-B715-EE42-87A1-3E4046DD01EF}" destId="{CE8B3E29-BD3E-E246-B90A-A53E3379C16C}" srcOrd="1" destOrd="0" presId="urn:microsoft.com/office/officeart/2009/layout/CirclePictureHierarchy"/>
   </dgm:cxnLst>
   <dgm:bg/>
   <dgm:whole/>
@@ -9374,7 +7575,7 @@
 </file>
 
 <file path=customXml/itemProps1.xml><?xml version="1.0" encoding="utf-8"?>
-<ds:datastoreItem xmlns:ds="http://schemas.openxmlformats.org/officeDocument/2006/customXml" ds:itemID="{D342E630-DDFD-4B00-A1D9-CFCA8F58D266}">
+<ds:datastoreItem xmlns:ds="http://schemas.openxmlformats.org/officeDocument/2006/customXml" ds:itemID="{F9F15E9A-EFE2-48B9-B6EF-165BB8E815F4}">
   <ds:schemaRefs>
     <ds:schemaRef ds:uri="http://schemas.openxmlformats.org/officeDocument/2006/bibliography"/>
   </ds:schemaRefs>

</xml_diff>